<commit_message>
Usunięcie literówek ze sprawozdania
</commit_message>
<xml_diff>
--- a/Sprawozdanie/HD_I6B2S1_Kapusta_Kochanski.docx
+++ b/Sprawozdanie/HD_I6B2S1_Kapusta_Kochanski.docx
@@ -1,6 +1,6 @@
 
 <file path=word/document.xml><?xml version="1.0" encoding="utf-8"?>
-<w:document xmlns:wpc="http://schemas.microsoft.com/office/word/2010/wordprocessingCanvas" xmlns:cx="http://schemas.microsoft.com/office/drawing/2014/chartex" xmlns:cx1="http://schemas.microsoft.com/office/drawing/2015/9/8/chartex" xmlns:cx2="http://schemas.microsoft.com/office/drawing/2015/10/21/chartex" xmlns:cx3="http://schemas.microsoft.com/office/drawing/2016/5/9/chartex" xmlns:cx4="http://schemas.microsoft.com/office/drawing/2016/5/10/chartex" xmlns:cx5="http://schemas.microsoft.com/office/drawing/2016/5/11/chartex" xmlns:cx6="http://schemas.microsoft.com/office/drawing/2016/5/12/chartex" xmlns:cx7="http://schemas.microsoft.com/office/drawing/2016/5/13/chartex" xmlns:cx8="http://schemas.microsoft.com/office/drawing/2016/5/14/chartex" xmlns:mc="http://schemas.openxmlformats.org/markup-compatibility/2006" xmlns:aink="http://schemas.microsoft.com/office/drawing/2016/ink" xmlns:am3d="http://schemas.microsoft.com/office/drawing/2017/model3d" xmlns:o="urn:schemas-microsoft-com:office:office" xmlns:r="http://schemas.openxmlformats.org/officeDocument/2006/relationships" xmlns:m="http://schemas.openxmlformats.org/officeDocument/2006/math" xmlns:v="urn:schemas-microsoft-com:vml" xmlns:wp14="http://schemas.microsoft.com/office/word/2010/wordprocessingDrawing" xmlns:wp="http://schemas.openxmlformats.org/drawingml/2006/wordprocessingDrawing" xmlns:w10="urn:schemas-microsoft-com:office:word" xmlns:w="http://schemas.openxmlformats.org/wordprocessingml/2006/main" xmlns:w14="http://schemas.microsoft.com/office/word/2010/wordml" xmlns:w15="http://schemas.microsoft.com/office/word/2012/wordml" xmlns:w16cid="http://schemas.microsoft.com/office/word/2016/wordml/cid" xmlns:w16se="http://schemas.microsoft.com/office/word/2015/wordml/symex" xmlns:wpg="http://schemas.microsoft.com/office/word/2010/wordprocessingGroup" xmlns:wpi="http://schemas.microsoft.com/office/word/2010/wordprocessingInk" xmlns:wne="http://schemas.microsoft.com/office/word/2006/wordml" xmlns:wps="http://schemas.microsoft.com/office/word/2010/wordprocessingShape" mc:Ignorable="w14 w15 w16se w16cid wp14">
+<w:document xmlns:wpc="http://schemas.microsoft.com/office/word/2010/wordprocessingCanvas" xmlns:mc="http://schemas.openxmlformats.org/markup-compatibility/2006" xmlns:o="urn:schemas-microsoft-com:office:office" xmlns:r="http://schemas.openxmlformats.org/officeDocument/2006/relationships" xmlns:m="http://schemas.openxmlformats.org/officeDocument/2006/math" xmlns:v="urn:schemas-microsoft-com:vml" xmlns:wp14="http://schemas.microsoft.com/office/word/2010/wordprocessingDrawing" xmlns:wp="http://schemas.openxmlformats.org/drawingml/2006/wordprocessingDrawing" xmlns:w10="urn:schemas-microsoft-com:office:word" xmlns:w="http://schemas.openxmlformats.org/wordprocessingml/2006/main" xmlns:w14="http://schemas.microsoft.com/office/word/2010/wordml" xmlns:wpg="http://schemas.microsoft.com/office/word/2010/wordprocessingGroup" xmlns:wpi="http://schemas.microsoft.com/office/word/2010/wordprocessingInk" xmlns:wne="http://schemas.microsoft.com/office/word/2006/wordml" xmlns:wps="http://schemas.microsoft.com/office/word/2010/wordprocessingShape" mc:Ignorable="w14 wp14">
   <w:body>
     <w:p>
       <w:pPr>
@@ -307,7 +307,7 @@
       <w:pPr>
         <w:pStyle w:val="Akapitzlist"/>
       </w:pPr>
-      <w:hyperlink r:id="rId7" w:history="1">
+      <w:hyperlink r:id="rId8" w:history="1">
         <w:proofErr w:type="spellStart"/>
         <w:r>
           <w:rPr>
@@ -367,7 +367,7 @@
       <w:pPr>
         <w:pStyle w:val="Akapitzlist"/>
       </w:pPr>
-      <w:hyperlink r:id="rId8" w:history="1">
+      <w:hyperlink r:id="rId9" w:history="1">
         <w:proofErr w:type="spellStart"/>
         <w:r>
           <w:rPr>
@@ -925,7 +925,13 @@
       </w:r>
       <w:proofErr w:type="spellEnd"/>
       <w:r>
-        <w:t xml:space="preserve">) [min] – wartością może być również liczba ujemna oznaczające wcześniejszy </w:t>
+        <w:t>) [min] – wartością może być również l</w:t>
+      </w:r>
+      <w:r>
+        <w:t>iczba ujemna oznaczająca</w:t>
+      </w:r>
+      <w:r>
+        <w:t xml:space="preserve"> wcześniejszy </w:t>
       </w:r>
       <w:r>
         <w:t>przylot</w:t>
@@ -1199,9 +1205,6 @@
       </w:pPr>
       <w:r>
         <w:lastRenderedPageBreak/>
-        <w:t xml:space="preserve"> </w:t>
-      </w:r>
-      <w:r>
         <w:t xml:space="preserve">Opóźnienie spowodowane przez </w:t>
       </w:r>
       <w:r>
@@ -1667,8 +1670,6 @@
       <w:r>
         <w:t xml:space="preserve">ów o zanotowanej grupie opóźnienia </w:t>
       </w:r>
-      <w:bookmarkStart w:id="0" w:name="_GoBack"/>
-      <w:bookmarkEnd w:id="0"/>
     </w:p>
     <w:p>
       <w:pPr>
@@ -1685,6 +1686,7 @@
           <w:ilvl w:val="0"/>
           <w:numId w:val="1"/>
         </w:numPr>
+        <w:shd w:val="clear" w:color="auto" w:fill="FFFFFF" w:themeFill="background1"/>
         <w:spacing w:after="160" w:line="259" w:lineRule="auto"/>
         <w:rPr>
           <w:b/>
@@ -1705,15 +1707,35 @@
           <w:b/>
           <w:bCs/>
         </w:rPr>
-        <w:t>konceptualny</w:t>
-      </w:r>
+        <w:t>konceptualn</w:t>
+      </w:r>
+      <w:bookmarkStart w:id="0" w:name="_GoBack"/>
+      <w:bookmarkEnd w:id="0"/>
       <w:r>
         <w:rPr>
           <w:b/>
           <w:bCs/>
         </w:rPr>
+        <w:t>y</w:t>
+      </w:r>
+      <w:r>
+        <w:rPr>
+          <w:b/>
+          <w:bCs/>
+        </w:rPr>
         <w:t xml:space="preserve"> hurtowni danych</w:t>
       </w:r>
+    </w:p>
+    <w:p>
+      <w:pPr>
+        <w:pStyle w:val="Akapitzlist"/>
+        <w:spacing w:after="160" w:line="259" w:lineRule="auto"/>
+        <w:rPr>
+          <w:b/>
+          <w:bCs/>
+          <w:highlight w:val="lightGray"/>
+        </w:rPr>
+      </w:pPr>
     </w:p>
     <w:p>
       <w:pPr>
@@ -1747,7 +1769,7 @@
                     </pic:cNvPicPr>
                   </pic:nvPicPr>
                   <pic:blipFill>
-                    <a:blip r:embed="rId9">
+                    <a:blip r:embed="rId10">
                       <a:extLst>
                         <a:ext uri="{28A0092B-C50C-407E-A947-70E740481C1C}">
                           <a14:useLocalDpi xmlns:a14="http://schemas.microsoft.com/office/drawing/2010/main" val="0"/>
@@ -1849,7 +1871,7 @@
                     </pic:cNvPicPr>
                   </pic:nvPicPr>
                   <pic:blipFill>
-                    <a:blip r:embed="rId10">
+                    <a:blip r:embed="rId11">
                       <a:extLst>
                         <a:ext uri="{28A0092B-C50C-407E-A947-70E740481C1C}">
                           <a14:useLocalDpi xmlns:a14="http://schemas.microsoft.com/office/drawing/2010/main" val="0"/>
@@ -2427,7 +2449,10 @@
         <w:t xml:space="preserve">Uzupełnienie tabeli faktów w oparciu o </w:t>
       </w:r>
       <w:r>
-        <w:t xml:space="preserve">funkcje zwracający odpowiedni klucz obcy do wymiarów </w:t>
+        <w:t>funkcje zwracające</w:t>
+      </w:r>
+      <w:r>
+        <w:t xml:space="preserve"> odpowiedni klucz obcy do wymiarów </w:t>
       </w:r>
       <w:r>
         <w:t>(</w:t>
@@ -2436,7 +2461,10 @@
         <w:t>po</w:t>
       </w:r>
       <w:r>
-        <w:t xml:space="preserve">siadające jako argumentu </w:t>
+        <w:t>siadające jako argumenty</w:t>
+      </w:r>
+      <w:r>
+        <w:t xml:space="preserve"> </w:t>
       </w:r>
       <w:r>
         <w:t>odpowiednie kolumny</w:t>
@@ -2553,7 +2581,7 @@
         </w:rPr>
         <w:t xml:space="preserve"> </w:t>
       </w:r>
-      <w:hyperlink r:id="rId11" w:history="1">
+      <w:hyperlink r:id="rId12" w:history="1">
         <w:proofErr w:type="spellStart"/>
         <w:r>
           <w:rPr>
@@ -4632,7 +4660,7 @@
               </w:rPr>
               <w:t xml:space="preserve">pochodzą ze strony </w:t>
             </w:r>
-            <w:hyperlink r:id="rId12" w:history="1">
+            <w:hyperlink r:id="rId13" w:history="1">
               <w:proofErr w:type="spellStart"/>
               <w:r>
                 <w:rPr>
@@ -4790,7 +4818,7 @@
                 <w:rFonts w:ascii="Calibri" w:eastAsia="Times New Roman" w:hAnsi="Calibri" w:cs="Calibri"/>
                 <w:color w:val="000000"/>
               </w:rPr>
-              <w:t xml:space="preserve"> , </w:t>
+              <w:t xml:space="preserve">, </w:t>
             </w:r>
             <w:proofErr w:type="spellStart"/>
             <w:r>
@@ -4806,7 +4834,7 @@
                 <w:rFonts w:ascii="Calibri" w:eastAsia="Times New Roman" w:hAnsi="Calibri" w:cs="Calibri"/>
                 <w:color w:val="000000"/>
               </w:rPr>
-              <w:t xml:space="preserve"> , City , </w:t>
+              <w:t xml:space="preserve">, City, </w:t>
             </w:r>
             <w:proofErr w:type="spellStart"/>
             <w:r>
@@ -4822,7 +4850,7 @@
                 <w:rFonts w:ascii="Calibri" w:eastAsia="Times New Roman" w:hAnsi="Calibri" w:cs="Calibri"/>
                 <w:color w:val="000000"/>
               </w:rPr>
-              <w:t xml:space="preserve"> , </w:t>
+              <w:t xml:space="preserve">, </w:t>
             </w:r>
             <w:proofErr w:type="spellStart"/>
             <w:r>
@@ -4838,7 +4866,14 @@
                 <w:rFonts w:ascii="Calibri" w:eastAsia="Times New Roman" w:hAnsi="Calibri" w:cs="Calibri"/>
                 <w:color w:val="000000"/>
               </w:rPr>
-              <w:t xml:space="preserve"> ,</w:t>
+              <w:t>,</w:t>
+            </w:r>
+            <w:r>
+              <w:rPr>
+                <w:rFonts w:ascii="Calibri" w:eastAsia="Times New Roman" w:hAnsi="Calibri" w:cs="Calibri"/>
+                <w:color w:val="000000"/>
+              </w:rPr>
+              <w:t xml:space="preserve"> </w:t>
             </w:r>
             <w:proofErr w:type="spellStart"/>
             <w:r>
@@ -4854,7 +4889,7 @@
                 <w:rFonts w:ascii="Calibri" w:eastAsia="Times New Roman" w:hAnsi="Calibri" w:cs="Calibri"/>
                 <w:color w:val="000000"/>
               </w:rPr>
-              <w:t xml:space="preserve"> , </w:t>
+              <w:t xml:space="preserve">, </w:t>
             </w:r>
             <w:proofErr w:type="spellStart"/>
             <w:r>
@@ -4870,7 +4905,7 @@
                 <w:rFonts w:ascii="Calibri" w:eastAsia="Times New Roman" w:hAnsi="Calibri" w:cs="Calibri"/>
                 <w:color w:val="000000"/>
               </w:rPr>
-              <w:t xml:space="preserve"> , </w:t>
+              <w:t xml:space="preserve">, </w:t>
             </w:r>
             <w:proofErr w:type="spellStart"/>
             <w:r>
@@ -4886,7 +4921,7 @@
                 <w:rFonts w:ascii="Calibri" w:eastAsia="Times New Roman" w:hAnsi="Calibri" w:cs="Calibri"/>
                 <w:color w:val="000000"/>
               </w:rPr>
-              <w:t xml:space="preserve"> , </w:t>
+              <w:t xml:space="preserve">, </w:t>
             </w:r>
             <w:proofErr w:type="spellStart"/>
             <w:r>
@@ -4902,7 +4937,7 @@
                 <w:rFonts w:ascii="Calibri" w:eastAsia="Times New Roman" w:hAnsi="Calibri" w:cs="Calibri"/>
                 <w:color w:val="000000"/>
               </w:rPr>
-              <w:t xml:space="preserve"> , </w:t>
+              <w:t xml:space="preserve">, </w:t>
             </w:r>
             <w:proofErr w:type="spellStart"/>
             <w:r>
@@ -5372,7 +5407,21 @@
                 <w:rFonts w:ascii="Calibri" w:eastAsia="Times New Roman" w:hAnsi="Calibri" w:cs="Calibri"/>
                 <w:color w:val="000000"/>
               </w:rPr>
-              <w:t xml:space="preserve">oraz jej kraju </w:t>
+              <w:t xml:space="preserve">oraz </w:t>
+            </w:r>
+            <w:r>
+              <w:rPr>
+                <w:rFonts w:ascii="Calibri" w:eastAsia="Times New Roman" w:hAnsi="Calibri" w:cs="Calibri"/>
+                <w:color w:val="000000"/>
+              </w:rPr>
+              <w:t xml:space="preserve">jego </w:t>
+            </w:r>
+            <w:r>
+              <w:rPr>
+                <w:rFonts w:ascii="Calibri" w:eastAsia="Times New Roman" w:hAnsi="Calibri" w:cs="Calibri"/>
+                <w:color w:val="000000"/>
+              </w:rPr>
+              <w:t xml:space="preserve">kraju </w:t>
             </w:r>
             <w:r>
               <w:rPr>
@@ -5386,7 +5435,7 @@
                 <w:rFonts w:ascii="Calibri" w:eastAsia="Times New Roman" w:hAnsi="Calibri" w:cs="Calibri"/>
                 <w:color w:val="000000"/>
               </w:rPr>
-              <w:t xml:space="preserve"> (atrybutów </w:t>
+              <w:t xml:space="preserve">(atrybutów </w:t>
             </w:r>
             <w:proofErr w:type="spellStart"/>
             <w:r>
@@ -6944,6 +6993,13 @@
               </w:rPr>
               <w:t xml:space="preserve"> dla okresu lat 2018-2020</w:t>
             </w:r>
+            <w:r>
+              <w:rPr>
+                <w:rFonts w:ascii="Calibri" w:eastAsia="Times New Roman" w:hAnsi="Calibri" w:cs="Calibri"/>
+                <w:color w:val="000000"/>
+              </w:rPr>
+              <w:t>.</w:t>
+            </w:r>
           </w:p>
         </w:tc>
       </w:tr>
@@ -7246,6 +7302,13 @@
                 <w:color w:val="000000"/>
               </w:rPr>
               <w:t>- 3^4)</w:t>
+            </w:r>
+            <w:r>
+              <w:rPr>
+                <w:rFonts w:ascii="Calibri" w:eastAsia="Times New Roman" w:hAnsi="Calibri" w:cs="Calibri"/>
+                <w:color w:val="000000"/>
+              </w:rPr>
+              <w:t>.</w:t>
             </w:r>
           </w:p>
         </w:tc>
@@ -8087,6 +8150,13 @@
                 <w:rFonts w:ascii="Calibri" w:eastAsia="Times New Roman" w:hAnsi="Calibri" w:cs="Calibri"/>
                 <w:color w:val="000000"/>
               </w:rPr>
+              <w:t xml:space="preserve">                                  </w:t>
+            </w:r>
+            <w:r>
+              <w:rPr>
+                <w:rFonts w:ascii="Calibri" w:eastAsia="Times New Roman" w:hAnsi="Calibri" w:cs="Calibri"/>
+                <w:color w:val="000000"/>
+              </w:rPr>
               <w:t xml:space="preserve"> </w:t>
             </w:r>
             <w:r>
@@ -8582,7 +8652,21 @@
                 <w:rFonts w:ascii="Calibri" w:eastAsia="Times New Roman" w:hAnsi="Calibri" w:cs="Calibri"/>
                 <w:color w:val="000000"/>
               </w:rPr>
-              <w:t xml:space="preserve"> z uwzględnieniem wartości </w:t>
+              <w:t xml:space="preserve"> </w:t>
+            </w:r>
+            <w:r>
+              <w:rPr>
+                <w:rFonts w:ascii="Calibri" w:eastAsia="Times New Roman" w:hAnsi="Calibri" w:cs="Calibri"/>
+                <w:color w:val="000000"/>
+              </w:rPr>
+              <w:t xml:space="preserve">                                    </w:t>
+            </w:r>
+            <w:r>
+              <w:rPr>
+                <w:rFonts w:ascii="Calibri" w:eastAsia="Times New Roman" w:hAnsi="Calibri" w:cs="Calibri"/>
+                <w:color w:val="000000"/>
+              </w:rPr>
+              <w:t xml:space="preserve">z uwzględnieniem wartości </w:t>
             </w:r>
             <w:proofErr w:type="spellStart"/>
             <w:r>
@@ -8692,7 +8776,7 @@
       <w:pPr>
         <w:pStyle w:val="Akapitzlist"/>
         <w:sectPr>
-          <w:footerReference w:type="default" r:id="rId13"/>
+          <w:footerReference w:type="default" r:id="rId14"/>
           <w:pgSz w:w="11906" w:h="16838"/>
           <w:pgMar w:top="1417" w:right="1417" w:bottom="1417" w:left="1417" w:header="708" w:footer="708" w:gutter="0"/>
           <w:cols w:space="708"/>
@@ -8747,7 +8831,7 @@
                     </pic:cNvPicPr>
                   </pic:nvPicPr>
                   <pic:blipFill>
-                    <a:blip r:embed="rId14">
+                    <a:blip r:embed="rId15">
                       <a:extLst>
                         <a:ext uri="{28A0092B-C50C-407E-A947-70E740481C1C}">
                           <a14:useLocalDpi xmlns:a14="http://schemas.microsoft.com/office/drawing/2010/main" val="0"/>
@@ -8806,7 +8890,7 @@
                     </pic:cNvPicPr>
                   </pic:nvPicPr>
                   <pic:blipFill>
-                    <a:blip r:embed="rId15">
+                    <a:blip r:embed="rId16">
                       <a:extLst>
                         <a:ext uri="{28A0092B-C50C-407E-A947-70E740481C1C}">
                           <a14:useLocalDpi xmlns:a14="http://schemas.microsoft.com/office/drawing/2010/main" val="0"/>
@@ -8868,7 +8952,7 @@
                     </pic:cNvPicPr>
                   </pic:nvPicPr>
                   <pic:blipFill>
-                    <a:blip r:embed="rId16">
+                    <a:blip r:embed="rId17">
                       <a:extLst>
                         <a:ext uri="{28A0092B-C50C-407E-A947-70E740481C1C}">
                           <a14:useLocalDpi xmlns:a14="http://schemas.microsoft.com/office/drawing/2010/main" val="0"/>
@@ -8937,7 +9021,7 @@
                     </pic:cNvPicPr>
                   </pic:nvPicPr>
                   <pic:blipFill>
-                    <a:blip r:embed="rId17">
+                    <a:blip r:embed="rId18">
                       <a:extLst>
                         <a:ext uri="{28A0092B-C50C-407E-A947-70E740481C1C}">
                           <a14:useLocalDpi xmlns:a14="http://schemas.microsoft.com/office/drawing/2010/main" val="0"/>
@@ -9006,7 +9090,7 @@
                     </pic:cNvPicPr>
                   </pic:nvPicPr>
                   <pic:blipFill>
-                    <a:blip r:embed="rId18">
+                    <a:blip r:embed="rId19">
                       <a:extLst>
                         <a:ext uri="{28A0092B-C50C-407E-A947-70E740481C1C}">
                           <a14:useLocalDpi xmlns:a14="http://schemas.microsoft.com/office/drawing/2010/main" val="0"/>
@@ -9065,7 +9149,7 @@
                     </pic:cNvPicPr>
                   </pic:nvPicPr>
                   <pic:blipFill>
-                    <a:blip r:embed="rId19">
+                    <a:blip r:embed="rId20">
                       <a:extLst>
                         <a:ext uri="{28A0092B-C50C-407E-A947-70E740481C1C}">
                           <a14:useLocalDpi xmlns:a14="http://schemas.microsoft.com/office/drawing/2010/main" val="0"/>
@@ -9134,7 +9218,7 @@
                     </pic:cNvPicPr>
                   </pic:nvPicPr>
                   <pic:blipFill>
-                    <a:blip r:embed="rId20">
+                    <a:blip r:embed="rId21">
                       <a:extLst>
                         <a:ext uri="{28A0092B-C50C-407E-A947-70E740481C1C}">
                           <a14:useLocalDpi xmlns:a14="http://schemas.microsoft.com/office/drawing/2010/main" val="0"/>
@@ -9177,7 +9261,7 @@
 </file>
 
 <file path=word/endnotes.xml><?xml version="1.0" encoding="utf-8"?>
-<w:endnotes xmlns:wpc="http://schemas.microsoft.com/office/word/2010/wordprocessingCanvas" xmlns:cx="http://schemas.microsoft.com/office/drawing/2014/chartex" xmlns:cx1="http://schemas.microsoft.com/office/drawing/2015/9/8/chartex" xmlns:cx2="http://schemas.microsoft.com/office/drawing/2015/10/21/chartex" xmlns:cx3="http://schemas.microsoft.com/office/drawing/2016/5/9/chartex" xmlns:cx4="http://schemas.microsoft.com/office/drawing/2016/5/10/chartex" xmlns:cx5="http://schemas.microsoft.com/office/drawing/2016/5/11/chartex" xmlns:cx6="http://schemas.microsoft.com/office/drawing/2016/5/12/chartex" xmlns:cx7="http://schemas.microsoft.com/office/drawing/2016/5/13/chartex" xmlns:cx8="http://schemas.microsoft.com/office/drawing/2016/5/14/chartex" xmlns:mc="http://schemas.openxmlformats.org/markup-compatibility/2006" xmlns:aink="http://schemas.microsoft.com/office/drawing/2016/ink" xmlns:am3d="http://schemas.microsoft.com/office/drawing/2017/model3d" xmlns:o="urn:schemas-microsoft-com:office:office" xmlns:r="http://schemas.openxmlformats.org/officeDocument/2006/relationships" xmlns:m="http://schemas.openxmlformats.org/officeDocument/2006/math" xmlns:v="urn:schemas-microsoft-com:vml" xmlns:wp14="http://schemas.microsoft.com/office/word/2010/wordprocessingDrawing" xmlns:wp="http://schemas.openxmlformats.org/drawingml/2006/wordprocessingDrawing" xmlns:w10="urn:schemas-microsoft-com:office:word" xmlns:w="http://schemas.openxmlformats.org/wordprocessingml/2006/main" xmlns:w14="http://schemas.microsoft.com/office/word/2010/wordml" xmlns:w15="http://schemas.microsoft.com/office/word/2012/wordml" xmlns:w16cid="http://schemas.microsoft.com/office/word/2016/wordml/cid" xmlns:w16se="http://schemas.microsoft.com/office/word/2015/wordml/symex" xmlns:wpg="http://schemas.microsoft.com/office/word/2010/wordprocessingGroup" xmlns:wpi="http://schemas.microsoft.com/office/word/2010/wordprocessingInk" xmlns:wne="http://schemas.microsoft.com/office/word/2006/wordml" xmlns:wps="http://schemas.microsoft.com/office/word/2010/wordprocessingShape" mc:Ignorable="w14 w15 w16se w16cid wp14">
+<w:endnotes xmlns:wpc="http://schemas.microsoft.com/office/word/2010/wordprocessingCanvas" xmlns:mc="http://schemas.openxmlformats.org/markup-compatibility/2006" xmlns:o="urn:schemas-microsoft-com:office:office" xmlns:r="http://schemas.openxmlformats.org/officeDocument/2006/relationships" xmlns:m="http://schemas.openxmlformats.org/officeDocument/2006/math" xmlns:v="urn:schemas-microsoft-com:vml" xmlns:wp14="http://schemas.microsoft.com/office/word/2010/wordprocessingDrawing" xmlns:wp="http://schemas.openxmlformats.org/drawingml/2006/wordprocessingDrawing" xmlns:w10="urn:schemas-microsoft-com:office:word" xmlns:w="http://schemas.openxmlformats.org/wordprocessingml/2006/main" xmlns:w14="http://schemas.microsoft.com/office/word/2010/wordml" xmlns:wpg="http://schemas.microsoft.com/office/word/2010/wordprocessingGroup" xmlns:wpi="http://schemas.microsoft.com/office/word/2010/wordprocessingInk" xmlns:wne="http://schemas.microsoft.com/office/word/2006/wordml" xmlns:wps="http://schemas.microsoft.com/office/word/2010/wordprocessingShape" mc:Ignorable="w14 wp14">
   <w:endnote w:type="separator" w:id="-1">
     <w:p>
       <w:pPr>
@@ -9202,7 +9286,7 @@
 </file>
 
 <file path=word/footer1.xml><?xml version="1.0" encoding="utf-8"?>
-<w:ftr xmlns:wpc="http://schemas.microsoft.com/office/word/2010/wordprocessingCanvas" xmlns:cx="http://schemas.microsoft.com/office/drawing/2014/chartex" xmlns:cx1="http://schemas.microsoft.com/office/drawing/2015/9/8/chartex" xmlns:cx2="http://schemas.microsoft.com/office/drawing/2015/10/21/chartex" xmlns:cx3="http://schemas.microsoft.com/office/drawing/2016/5/9/chartex" xmlns:cx4="http://schemas.microsoft.com/office/drawing/2016/5/10/chartex" xmlns:cx5="http://schemas.microsoft.com/office/drawing/2016/5/11/chartex" xmlns:cx6="http://schemas.microsoft.com/office/drawing/2016/5/12/chartex" xmlns:cx7="http://schemas.microsoft.com/office/drawing/2016/5/13/chartex" xmlns:cx8="http://schemas.microsoft.com/office/drawing/2016/5/14/chartex" xmlns:mc="http://schemas.openxmlformats.org/markup-compatibility/2006" xmlns:aink="http://schemas.microsoft.com/office/drawing/2016/ink" xmlns:am3d="http://schemas.microsoft.com/office/drawing/2017/model3d" xmlns:o="urn:schemas-microsoft-com:office:office" xmlns:r="http://schemas.openxmlformats.org/officeDocument/2006/relationships" xmlns:m="http://schemas.openxmlformats.org/officeDocument/2006/math" xmlns:v="urn:schemas-microsoft-com:vml" xmlns:wp14="http://schemas.microsoft.com/office/word/2010/wordprocessingDrawing" xmlns:wp="http://schemas.openxmlformats.org/drawingml/2006/wordprocessingDrawing" xmlns:w10="urn:schemas-microsoft-com:office:word" xmlns:w="http://schemas.openxmlformats.org/wordprocessingml/2006/main" xmlns:w14="http://schemas.microsoft.com/office/word/2010/wordml" xmlns:w15="http://schemas.microsoft.com/office/word/2012/wordml" xmlns:w16cid="http://schemas.microsoft.com/office/word/2016/wordml/cid" xmlns:w16se="http://schemas.microsoft.com/office/word/2015/wordml/symex" xmlns:wpg="http://schemas.microsoft.com/office/word/2010/wordprocessingGroup" xmlns:wpi="http://schemas.microsoft.com/office/word/2010/wordprocessingInk" xmlns:wne="http://schemas.microsoft.com/office/word/2006/wordml" xmlns:wps="http://schemas.microsoft.com/office/word/2010/wordprocessingShape" mc:Ignorable="w14 w15 w16se w16cid wp14">
+<w:ftr xmlns:wpc="http://schemas.microsoft.com/office/word/2010/wordprocessingCanvas" xmlns:mc="http://schemas.openxmlformats.org/markup-compatibility/2006" xmlns:o="urn:schemas-microsoft-com:office:office" xmlns:r="http://schemas.openxmlformats.org/officeDocument/2006/relationships" xmlns:m="http://schemas.openxmlformats.org/officeDocument/2006/math" xmlns:v="urn:schemas-microsoft-com:vml" xmlns:wp14="http://schemas.microsoft.com/office/word/2010/wordprocessingDrawing" xmlns:wp="http://schemas.openxmlformats.org/drawingml/2006/wordprocessingDrawing" xmlns:w10="urn:schemas-microsoft-com:office:word" xmlns:w="http://schemas.openxmlformats.org/wordprocessingml/2006/main" xmlns:w14="http://schemas.microsoft.com/office/word/2010/wordml" xmlns:wpg="http://schemas.microsoft.com/office/word/2010/wordprocessingGroup" xmlns:wpi="http://schemas.microsoft.com/office/word/2010/wordprocessingInk" xmlns:wne="http://schemas.microsoft.com/office/word/2006/wordml" xmlns:wps="http://schemas.microsoft.com/office/word/2010/wordprocessingShape" mc:Ignorable="w14 wp14">
   <w:sdt>
     <w:sdtPr>
       <w:id w:val="-957029070"/>
@@ -9248,7 +9332,7 @@
 </file>
 
 <file path=word/footnotes.xml><?xml version="1.0" encoding="utf-8"?>
-<w:footnotes xmlns:wpc="http://schemas.microsoft.com/office/word/2010/wordprocessingCanvas" xmlns:cx="http://schemas.microsoft.com/office/drawing/2014/chartex" xmlns:cx1="http://schemas.microsoft.com/office/drawing/2015/9/8/chartex" xmlns:cx2="http://schemas.microsoft.com/office/drawing/2015/10/21/chartex" xmlns:cx3="http://schemas.microsoft.com/office/drawing/2016/5/9/chartex" xmlns:cx4="http://schemas.microsoft.com/office/drawing/2016/5/10/chartex" xmlns:cx5="http://schemas.microsoft.com/office/drawing/2016/5/11/chartex" xmlns:cx6="http://schemas.microsoft.com/office/drawing/2016/5/12/chartex" xmlns:cx7="http://schemas.microsoft.com/office/drawing/2016/5/13/chartex" xmlns:cx8="http://schemas.microsoft.com/office/drawing/2016/5/14/chartex" xmlns:mc="http://schemas.openxmlformats.org/markup-compatibility/2006" xmlns:aink="http://schemas.microsoft.com/office/drawing/2016/ink" xmlns:am3d="http://schemas.microsoft.com/office/drawing/2017/model3d" xmlns:o="urn:schemas-microsoft-com:office:office" xmlns:r="http://schemas.openxmlformats.org/officeDocument/2006/relationships" xmlns:m="http://schemas.openxmlformats.org/officeDocument/2006/math" xmlns:v="urn:schemas-microsoft-com:vml" xmlns:wp14="http://schemas.microsoft.com/office/word/2010/wordprocessingDrawing" xmlns:wp="http://schemas.openxmlformats.org/drawingml/2006/wordprocessingDrawing" xmlns:w10="urn:schemas-microsoft-com:office:word" xmlns:w="http://schemas.openxmlformats.org/wordprocessingml/2006/main" xmlns:w14="http://schemas.microsoft.com/office/word/2010/wordml" xmlns:w15="http://schemas.microsoft.com/office/word/2012/wordml" xmlns:w16cid="http://schemas.microsoft.com/office/word/2016/wordml/cid" xmlns:w16se="http://schemas.microsoft.com/office/word/2015/wordml/symex" xmlns:wpg="http://schemas.microsoft.com/office/word/2010/wordprocessingGroup" xmlns:wpi="http://schemas.microsoft.com/office/word/2010/wordprocessingInk" xmlns:wne="http://schemas.microsoft.com/office/word/2006/wordml" xmlns:wps="http://schemas.microsoft.com/office/word/2010/wordprocessingShape" mc:Ignorable="w14 w15 w16se w16cid wp14">
+<w:footnotes xmlns:wpc="http://schemas.microsoft.com/office/word/2010/wordprocessingCanvas" xmlns:mc="http://schemas.openxmlformats.org/markup-compatibility/2006" xmlns:o="urn:schemas-microsoft-com:office:office" xmlns:r="http://schemas.openxmlformats.org/officeDocument/2006/relationships" xmlns:m="http://schemas.openxmlformats.org/officeDocument/2006/math" xmlns:v="urn:schemas-microsoft-com:vml" xmlns:wp14="http://schemas.microsoft.com/office/word/2010/wordprocessingDrawing" xmlns:wp="http://schemas.openxmlformats.org/drawingml/2006/wordprocessingDrawing" xmlns:w10="urn:schemas-microsoft-com:office:word" xmlns:w="http://schemas.openxmlformats.org/wordprocessingml/2006/main" xmlns:w14="http://schemas.microsoft.com/office/word/2010/wordml" xmlns:wpg="http://schemas.microsoft.com/office/word/2010/wordprocessingGroup" xmlns:wpi="http://schemas.microsoft.com/office/word/2010/wordprocessingInk" xmlns:wne="http://schemas.microsoft.com/office/word/2006/wordml" xmlns:wps="http://schemas.microsoft.com/office/word/2010/wordprocessingShape" mc:Ignorable="w14 wp14">
   <w:footnote w:type="separator" w:id="-1">
     <w:p>
       <w:pPr>
@@ -9273,8 +9357,121 @@
 </file>
 
 <file path=word/numbering.xml><?xml version="1.0" encoding="utf-8"?>
-<w:numbering xmlns:wpc="http://schemas.microsoft.com/office/word/2010/wordprocessingCanvas" xmlns:cx="http://schemas.microsoft.com/office/drawing/2014/chartex" xmlns:cx1="http://schemas.microsoft.com/office/drawing/2015/9/8/chartex" xmlns:cx2="http://schemas.microsoft.com/office/drawing/2015/10/21/chartex" xmlns:cx3="http://schemas.microsoft.com/office/drawing/2016/5/9/chartex" xmlns:cx4="http://schemas.microsoft.com/office/drawing/2016/5/10/chartex" xmlns:cx5="http://schemas.microsoft.com/office/drawing/2016/5/11/chartex" xmlns:cx6="http://schemas.microsoft.com/office/drawing/2016/5/12/chartex" xmlns:cx7="http://schemas.microsoft.com/office/drawing/2016/5/13/chartex" xmlns:cx8="http://schemas.microsoft.com/office/drawing/2016/5/14/chartex" xmlns:mc="http://schemas.openxmlformats.org/markup-compatibility/2006" xmlns:aink="http://schemas.microsoft.com/office/drawing/2016/ink" xmlns:am3d="http://schemas.microsoft.com/office/drawing/2017/model3d" xmlns:o="urn:schemas-microsoft-com:office:office" xmlns:r="http://schemas.openxmlformats.org/officeDocument/2006/relationships" xmlns:m="http://schemas.openxmlformats.org/officeDocument/2006/math" xmlns:v="urn:schemas-microsoft-com:vml" xmlns:wp14="http://schemas.microsoft.com/office/word/2010/wordprocessingDrawing" xmlns:wp="http://schemas.openxmlformats.org/drawingml/2006/wordprocessingDrawing" xmlns:w10="urn:schemas-microsoft-com:office:word" xmlns:w="http://schemas.openxmlformats.org/wordprocessingml/2006/main" xmlns:w14="http://schemas.microsoft.com/office/word/2010/wordml" xmlns:w15="http://schemas.microsoft.com/office/word/2012/wordml" xmlns:w16cid="http://schemas.microsoft.com/office/word/2016/wordml/cid" xmlns:w16se="http://schemas.microsoft.com/office/word/2015/wordml/symex" xmlns:wpg="http://schemas.microsoft.com/office/word/2010/wordprocessingGroup" xmlns:wpi="http://schemas.microsoft.com/office/word/2010/wordprocessingInk" xmlns:wne="http://schemas.microsoft.com/office/word/2006/wordml" xmlns:wps="http://schemas.microsoft.com/office/word/2010/wordprocessingShape" mc:Ignorable="w14 w15 w16se w16cid wp14">
-  <w:abstractNum w:abstractNumId="0" w15:restartNumberingAfterBreak="0">
+<w:numbering xmlns:wpc="http://schemas.microsoft.com/office/word/2010/wordprocessingCanvas" xmlns:mc="http://schemas.openxmlformats.org/markup-compatibility/2006" xmlns:o="urn:schemas-microsoft-com:office:office" xmlns:r="http://schemas.openxmlformats.org/officeDocument/2006/relationships" xmlns:m="http://schemas.openxmlformats.org/officeDocument/2006/math" xmlns:v="urn:schemas-microsoft-com:vml" xmlns:wp14="http://schemas.microsoft.com/office/word/2010/wordprocessingDrawing" xmlns:wp="http://schemas.openxmlformats.org/drawingml/2006/wordprocessingDrawing" xmlns:w10="urn:schemas-microsoft-com:office:word" xmlns:w="http://schemas.openxmlformats.org/wordprocessingml/2006/main" xmlns:w14="http://schemas.microsoft.com/office/word/2010/wordml" xmlns:wpg="http://schemas.microsoft.com/office/word/2010/wordprocessingGroup" xmlns:wpi="http://schemas.microsoft.com/office/word/2010/wordprocessingInk" xmlns:wne="http://schemas.microsoft.com/office/word/2006/wordml" xmlns:wps="http://schemas.microsoft.com/office/word/2010/wordprocessingShape" mc:Ignorable="w14 wp14">
+  <w:abstractNum w:abstractNumId="0">
+    <w:nsid w:val="0ECA05AA"/>
+    <w:multiLevelType w:val="hybridMultilevel"/>
+    <w:tmpl w:val="E05A9854"/>
+    <w:lvl w:ilvl="0" w:tplc="04150001">
+      <w:start w:val="1"/>
+      <w:numFmt w:val="bullet"/>
+      <w:lvlText w:val=""/>
+      <w:lvlJc w:val="left"/>
+      <w:pPr>
+        <w:ind w:left="720" w:hanging="360"/>
+      </w:pPr>
+      <w:rPr>
+        <w:rFonts w:ascii="Symbol" w:hAnsi="Symbol" w:hint="default"/>
+      </w:rPr>
+    </w:lvl>
+    <w:lvl w:ilvl="1" w:tplc="04150003" w:tentative="1">
+      <w:start w:val="1"/>
+      <w:numFmt w:val="bullet"/>
+      <w:lvlText w:val="o"/>
+      <w:lvlJc w:val="left"/>
+      <w:pPr>
+        <w:ind w:left="1440" w:hanging="360"/>
+      </w:pPr>
+      <w:rPr>
+        <w:rFonts w:ascii="Courier New" w:hAnsi="Courier New" w:cs="Courier New" w:hint="default"/>
+      </w:rPr>
+    </w:lvl>
+    <w:lvl w:ilvl="2" w:tplc="04150005" w:tentative="1">
+      <w:start w:val="1"/>
+      <w:numFmt w:val="bullet"/>
+      <w:lvlText w:val=""/>
+      <w:lvlJc w:val="left"/>
+      <w:pPr>
+        <w:ind w:left="2160" w:hanging="360"/>
+      </w:pPr>
+      <w:rPr>
+        <w:rFonts w:ascii="Wingdings" w:hAnsi="Wingdings" w:hint="default"/>
+      </w:rPr>
+    </w:lvl>
+    <w:lvl w:ilvl="3" w:tplc="04150001" w:tentative="1">
+      <w:start w:val="1"/>
+      <w:numFmt w:val="bullet"/>
+      <w:lvlText w:val=""/>
+      <w:lvlJc w:val="left"/>
+      <w:pPr>
+        <w:ind w:left="2880" w:hanging="360"/>
+      </w:pPr>
+      <w:rPr>
+        <w:rFonts w:ascii="Symbol" w:hAnsi="Symbol" w:hint="default"/>
+      </w:rPr>
+    </w:lvl>
+    <w:lvl w:ilvl="4" w:tplc="04150003" w:tentative="1">
+      <w:start w:val="1"/>
+      <w:numFmt w:val="bullet"/>
+      <w:lvlText w:val="o"/>
+      <w:lvlJc w:val="left"/>
+      <w:pPr>
+        <w:ind w:left="3600" w:hanging="360"/>
+      </w:pPr>
+      <w:rPr>
+        <w:rFonts w:ascii="Courier New" w:hAnsi="Courier New" w:cs="Courier New" w:hint="default"/>
+      </w:rPr>
+    </w:lvl>
+    <w:lvl w:ilvl="5" w:tplc="04150005" w:tentative="1">
+      <w:start w:val="1"/>
+      <w:numFmt w:val="bullet"/>
+      <w:lvlText w:val=""/>
+      <w:lvlJc w:val="left"/>
+      <w:pPr>
+        <w:ind w:left="4320" w:hanging="360"/>
+      </w:pPr>
+      <w:rPr>
+        <w:rFonts w:ascii="Wingdings" w:hAnsi="Wingdings" w:hint="default"/>
+      </w:rPr>
+    </w:lvl>
+    <w:lvl w:ilvl="6" w:tplc="04150001" w:tentative="1">
+      <w:start w:val="1"/>
+      <w:numFmt w:val="bullet"/>
+      <w:lvlText w:val=""/>
+      <w:lvlJc w:val="left"/>
+      <w:pPr>
+        <w:ind w:left="5040" w:hanging="360"/>
+      </w:pPr>
+      <w:rPr>
+        <w:rFonts w:ascii="Symbol" w:hAnsi="Symbol" w:hint="default"/>
+      </w:rPr>
+    </w:lvl>
+    <w:lvl w:ilvl="7" w:tplc="04150003" w:tentative="1">
+      <w:start w:val="1"/>
+      <w:numFmt w:val="bullet"/>
+      <w:lvlText w:val="o"/>
+      <w:lvlJc w:val="left"/>
+      <w:pPr>
+        <w:ind w:left="5760" w:hanging="360"/>
+      </w:pPr>
+      <w:rPr>
+        <w:rFonts w:ascii="Courier New" w:hAnsi="Courier New" w:cs="Courier New" w:hint="default"/>
+      </w:rPr>
+    </w:lvl>
+    <w:lvl w:ilvl="8" w:tplc="04150005" w:tentative="1">
+      <w:start w:val="1"/>
+      <w:numFmt w:val="bullet"/>
+      <w:lvlText w:val=""/>
+      <w:lvlJc w:val="left"/>
+      <w:pPr>
+        <w:ind w:left="6480" w:hanging="360"/>
+      </w:pPr>
+      <w:rPr>
+        <w:rFonts w:ascii="Wingdings" w:hAnsi="Wingdings" w:hint="default"/>
+      </w:rPr>
+    </w:lvl>
+  </w:abstractNum>
+  <w:abstractNum w:abstractNumId="1">
     <w:nsid w:val="22D747AA"/>
     <w:multiLevelType w:val="hybridMultilevel"/>
     <w:tmpl w:val="FA60E624"/>
@@ -9387,7 +9584,7 @@
       </w:rPr>
     </w:lvl>
   </w:abstractNum>
-  <w:abstractNum w:abstractNumId="1" w15:restartNumberingAfterBreak="0">
+  <w:abstractNum w:abstractNumId="2">
     <w:nsid w:val="32B0427B"/>
     <w:multiLevelType w:val="hybridMultilevel"/>
     <w:tmpl w:val="510EFAEC"/>
@@ -9500,7 +9697,7 @@
       </w:rPr>
     </w:lvl>
   </w:abstractNum>
-  <w:abstractNum w:abstractNumId="2" w15:restartNumberingAfterBreak="0">
+  <w:abstractNum w:abstractNumId="3">
     <w:nsid w:val="3FC828CC"/>
     <w:multiLevelType w:val="hybridMultilevel"/>
     <w:tmpl w:val="40C65616"/>
@@ -9589,7 +9786,7 @@
       </w:pPr>
     </w:lvl>
   </w:abstractNum>
-  <w:abstractNum w:abstractNumId="3" w15:restartNumberingAfterBreak="0">
+  <w:abstractNum w:abstractNumId="4">
     <w:nsid w:val="432F1BF5"/>
     <w:multiLevelType w:val="hybridMultilevel"/>
     <w:tmpl w:val="5B02E9CA"/>
@@ -9702,7 +9899,7 @@
       </w:rPr>
     </w:lvl>
   </w:abstractNum>
-  <w:abstractNum w:abstractNumId="4" w15:restartNumberingAfterBreak="0">
+  <w:abstractNum w:abstractNumId="5">
     <w:nsid w:val="461C7151"/>
     <w:multiLevelType w:val="hybridMultilevel"/>
     <w:tmpl w:val="030EB0D2"/>
@@ -9815,7 +10012,7 @@
       </w:rPr>
     </w:lvl>
   </w:abstractNum>
-  <w:abstractNum w:abstractNumId="5" w15:restartNumberingAfterBreak="0">
+  <w:abstractNum w:abstractNumId="6">
     <w:nsid w:val="5E221356"/>
     <w:multiLevelType w:val="hybridMultilevel"/>
     <w:tmpl w:val="7AEE96C4"/>
@@ -9928,7 +10125,7 @@
       </w:rPr>
     </w:lvl>
   </w:abstractNum>
-  <w:abstractNum w:abstractNumId="6" w15:restartNumberingAfterBreak="0">
+  <w:abstractNum w:abstractNumId="7">
     <w:nsid w:val="6A7B45E9"/>
     <w:multiLevelType w:val="hybridMultilevel"/>
     <w:tmpl w:val="8BF6048E"/>
@@ -10041,7 +10238,7 @@
       </w:rPr>
     </w:lvl>
   </w:abstractNum>
-  <w:abstractNum w:abstractNumId="7" w15:restartNumberingAfterBreak="0">
+  <w:abstractNum w:abstractNumId="8">
     <w:nsid w:val="6ED655BE"/>
     <w:multiLevelType w:val="hybridMultilevel"/>
     <w:tmpl w:val="54AA6864"/>
@@ -10154,7 +10351,7 @@
       </w:rPr>
     </w:lvl>
   </w:abstractNum>
-  <w:abstractNum w:abstractNumId="8" w15:restartNumberingAfterBreak="0">
+  <w:abstractNum w:abstractNumId="9">
     <w:nsid w:val="6F4C1438"/>
     <w:multiLevelType w:val="hybridMultilevel"/>
     <w:tmpl w:val="D7FEBBA8"/>
@@ -10267,7 +10464,7 @@
       </w:rPr>
     </w:lvl>
   </w:abstractNum>
-  <w:abstractNum w:abstractNumId="9" w15:restartNumberingAfterBreak="0">
+  <w:abstractNum w:abstractNumId="10">
     <w:nsid w:val="742A43B3"/>
     <w:multiLevelType w:val="hybridMultilevel"/>
     <w:tmpl w:val="F39C5DB6"/>
@@ -10381,40 +10578,43 @@
     </w:lvl>
   </w:abstractNum>
   <w:num w:numId="1">
+    <w:abstractNumId w:val="3"/>
+  </w:num>
+  <w:num w:numId="2">
+    <w:abstractNumId w:val="4"/>
+  </w:num>
+  <w:num w:numId="3">
     <w:abstractNumId w:val="2"/>
   </w:num>
-  <w:num w:numId="2">
-    <w:abstractNumId w:val="3"/>
+  <w:num w:numId="4">
+    <w:abstractNumId w:val="5"/>
   </w:num>
-  <w:num w:numId="3">
+  <w:num w:numId="5">
+    <w:abstractNumId w:val="9"/>
+  </w:num>
+  <w:num w:numId="6">
+    <w:abstractNumId w:val="8"/>
+  </w:num>
+  <w:num w:numId="7">
     <w:abstractNumId w:val="1"/>
   </w:num>
-  <w:num w:numId="4">
-    <w:abstractNumId w:val="4"/>
+  <w:num w:numId="8">
+    <w:abstractNumId w:val="10"/>
   </w:num>
-  <w:num w:numId="5">
-    <w:abstractNumId w:val="8"/>
+  <w:num w:numId="9">
+    <w:abstractNumId w:val="6"/>
   </w:num>
-  <w:num w:numId="6">
+  <w:num w:numId="10">
     <w:abstractNumId w:val="7"/>
   </w:num>
-  <w:num w:numId="7">
+  <w:num w:numId="11">
     <w:abstractNumId w:val="0"/>
-  </w:num>
-  <w:num w:numId="8">
-    <w:abstractNumId w:val="9"/>
-  </w:num>
-  <w:num w:numId="9">
-    <w:abstractNumId w:val="5"/>
-  </w:num>
-  <w:num w:numId="10">
-    <w:abstractNumId w:val="6"/>
   </w:num>
 </w:numbering>
 </file>
 
 <file path=word/styles.xml><?xml version="1.0" encoding="utf-8"?>
-<w:styles xmlns:mc="http://schemas.openxmlformats.org/markup-compatibility/2006" xmlns:r="http://schemas.openxmlformats.org/officeDocument/2006/relationships" xmlns:w="http://schemas.openxmlformats.org/wordprocessingml/2006/main" xmlns:w14="http://schemas.microsoft.com/office/word/2010/wordml" xmlns:w15="http://schemas.microsoft.com/office/word/2012/wordml" xmlns:w16cid="http://schemas.microsoft.com/office/word/2016/wordml/cid" xmlns:w16se="http://schemas.microsoft.com/office/word/2015/wordml/symex" mc:Ignorable="w14 w15 w16se w16cid">
+<w:styles xmlns:mc="http://schemas.openxmlformats.org/markup-compatibility/2006" xmlns:r="http://schemas.openxmlformats.org/officeDocument/2006/relationships" xmlns:w="http://schemas.openxmlformats.org/wordprocessingml/2006/main" xmlns:w14="http://schemas.microsoft.com/office/word/2010/wordml" mc:Ignorable="w14">
   <w:docDefaults>
     <w:rPrDefault>
       <w:rPr>
@@ -10430,383 +10630,144 @@
       </w:pPr>
     </w:pPrDefault>
   </w:docDefaults>
-  <w:latentStyles w:defLockedState="0" w:defUIPriority="99" w:defSemiHidden="0" w:defUnhideWhenUsed="0" w:defQFormat="0" w:count="376">
-    <w:lsdException w:name="Normal" w:uiPriority="0" w:qFormat="1"/>
-    <w:lsdException w:name="heading 1" w:uiPriority="9" w:qFormat="1"/>
-    <w:lsdException w:name="heading 2" w:semiHidden="1" w:uiPriority="9" w:unhideWhenUsed="1" w:qFormat="1"/>
-    <w:lsdException w:name="heading 3" w:semiHidden="1" w:uiPriority="9" w:unhideWhenUsed="1" w:qFormat="1"/>
-    <w:lsdException w:name="heading 4" w:semiHidden="1" w:uiPriority="9" w:unhideWhenUsed="1" w:qFormat="1"/>
-    <w:lsdException w:name="heading 5" w:semiHidden="1" w:uiPriority="9" w:unhideWhenUsed="1" w:qFormat="1"/>
-    <w:lsdException w:name="heading 6" w:semiHidden="1" w:uiPriority="9" w:unhideWhenUsed="1" w:qFormat="1"/>
-    <w:lsdException w:name="heading 7" w:semiHidden="1" w:uiPriority="9" w:unhideWhenUsed="1" w:qFormat="1"/>
-    <w:lsdException w:name="heading 8" w:semiHidden="1" w:uiPriority="9" w:unhideWhenUsed="1" w:qFormat="1"/>
-    <w:lsdException w:name="heading 9" w:semiHidden="1" w:uiPriority="9" w:unhideWhenUsed="1" w:qFormat="1"/>
-    <w:lsdException w:name="index 1" w:semiHidden="1" w:unhideWhenUsed="1"/>
-    <w:lsdException w:name="index 2" w:semiHidden="1" w:unhideWhenUsed="1"/>
-    <w:lsdException w:name="index 3" w:semiHidden="1" w:unhideWhenUsed="1"/>
-    <w:lsdException w:name="index 4" w:semiHidden="1" w:unhideWhenUsed="1"/>
-    <w:lsdException w:name="index 5" w:semiHidden="1" w:unhideWhenUsed="1"/>
-    <w:lsdException w:name="index 6" w:semiHidden="1" w:unhideWhenUsed="1"/>
-    <w:lsdException w:name="index 7" w:semiHidden="1" w:unhideWhenUsed="1"/>
-    <w:lsdException w:name="index 8" w:semiHidden="1" w:unhideWhenUsed="1"/>
-    <w:lsdException w:name="index 9" w:semiHidden="1" w:unhideWhenUsed="1"/>
-    <w:lsdException w:name="toc 1" w:semiHidden="1" w:uiPriority="39" w:unhideWhenUsed="1"/>
-    <w:lsdException w:name="toc 2" w:semiHidden="1" w:uiPriority="39" w:unhideWhenUsed="1"/>
-    <w:lsdException w:name="toc 3" w:semiHidden="1" w:uiPriority="39" w:unhideWhenUsed="1"/>
-    <w:lsdException w:name="toc 4" w:semiHidden="1" w:uiPriority="39" w:unhideWhenUsed="1"/>
-    <w:lsdException w:name="toc 5" w:semiHidden="1" w:uiPriority="39" w:unhideWhenUsed="1"/>
-    <w:lsdException w:name="toc 6" w:semiHidden="1" w:uiPriority="39" w:unhideWhenUsed="1"/>
-    <w:lsdException w:name="toc 7" w:semiHidden="1" w:uiPriority="39" w:unhideWhenUsed="1"/>
-    <w:lsdException w:name="toc 8" w:semiHidden="1" w:uiPriority="39" w:unhideWhenUsed="1"/>
-    <w:lsdException w:name="toc 9" w:semiHidden="1" w:uiPriority="39" w:unhideWhenUsed="1"/>
-    <w:lsdException w:name="Normal Indent" w:semiHidden="1" w:unhideWhenUsed="1"/>
-    <w:lsdException w:name="footnote text" w:semiHidden="1" w:unhideWhenUsed="1"/>
-    <w:lsdException w:name="annotation text" w:semiHidden="1" w:unhideWhenUsed="1"/>
-    <w:lsdException w:name="header" w:semiHidden="1" w:unhideWhenUsed="1"/>
-    <w:lsdException w:name="footer" w:semiHidden="1" w:unhideWhenUsed="1"/>
-    <w:lsdException w:name="index heading" w:semiHidden="1" w:unhideWhenUsed="1"/>
-    <w:lsdException w:name="caption" w:semiHidden="1" w:uiPriority="35" w:unhideWhenUsed="1" w:qFormat="1"/>
-    <w:lsdException w:name="table of figures" w:semiHidden="1" w:unhideWhenUsed="1"/>
-    <w:lsdException w:name="envelope address" w:semiHidden="1" w:unhideWhenUsed="1"/>
-    <w:lsdException w:name="envelope return" w:semiHidden="1" w:unhideWhenUsed="1"/>
-    <w:lsdException w:name="footnote reference" w:semiHidden="1" w:unhideWhenUsed="1"/>
-    <w:lsdException w:name="annotation reference" w:semiHidden="1" w:unhideWhenUsed="1"/>
-    <w:lsdException w:name="line number" w:semiHidden="1" w:unhideWhenUsed="1"/>
-    <w:lsdException w:name="page number" w:semiHidden="1" w:unhideWhenUsed="1"/>
-    <w:lsdException w:name="endnote reference" w:semiHidden="1" w:unhideWhenUsed="1"/>
-    <w:lsdException w:name="endnote text" w:semiHidden="1" w:unhideWhenUsed="1"/>
-    <w:lsdException w:name="table of authorities" w:semiHidden="1" w:unhideWhenUsed="1"/>
-    <w:lsdException w:name="macro" w:semiHidden="1" w:unhideWhenUsed="1"/>
-    <w:lsdException w:name="toa heading" w:semiHidden="1" w:unhideWhenUsed="1"/>
-    <w:lsdException w:name="List" w:semiHidden="1" w:unhideWhenUsed="1"/>
-    <w:lsdException w:name="List Bullet" w:semiHidden="1" w:unhideWhenUsed="1"/>
-    <w:lsdException w:name="List Number" w:semiHidden="1" w:unhideWhenUsed="1"/>
-    <w:lsdException w:name="List 2" w:semiHidden="1" w:unhideWhenUsed="1"/>
-    <w:lsdException w:name="List 3" w:semiHidden="1" w:unhideWhenUsed="1"/>
-    <w:lsdException w:name="List 4" w:semiHidden="1" w:unhideWhenUsed="1"/>
-    <w:lsdException w:name="List 5" w:semiHidden="1" w:unhideWhenUsed="1"/>
-    <w:lsdException w:name="List Bullet 2" w:semiHidden="1" w:unhideWhenUsed="1"/>
-    <w:lsdException w:name="List Bullet 3" w:semiHidden="1" w:unhideWhenUsed="1"/>
-    <w:lsdException w:name="List Bullet 4" w:semiHidden="1" w:unhideWhenUsed="1"/>
-    <w:lsdException w:name="List Bullet 5" w:semiHidden="1" w:unhideWhenUsed="1"/>
-    <w:lsdException w:name="List Number 2" w:semiHidden="1" w:unhideWhenUsed="1"/>
-    <w:lsdException w:name="List Number 3" w:semiHidden="1" w:unhideWhenUsed="1"/>
-    <w:lsdException w:name="List Number 4" w:semiHidden="1" w:unhideWhenUsed="1"/>
-    <w:lsdException w:name="List Number 5" w:semiHidden="1" w:unhideWhenUsed="1"/>
-    <w:lsdException w:name="Title" w:uiPriority="10" w:qFormat="1"/>
-    <w:lsdException w:name="Closing" w:semiHidden="1" w:unhideWhenUsed="1"/>
-    <w:lsdException w:name="Signature" w:semiHidden="1" w:unhideWhenUsed="1"/>
-    <w:lsdException w:name="Default Paragraph Font" w:semiHidden="1" w:uiPriority="1" w:unhideWhenUsed="1"/>
-    <w:lsdException w:name="Body Text" w:semiHidden="1" w:unhideWhenUsed="1"/>
-    <w:lsdException w:name="Body Text Indent" w:semiHidden="1" w:unhideWhenUsed="1"/>
-    <w:lsdException w:name="List Continue" w:semiHidden="1" w:unhideWhenUsed="1"/>
-    <w:lsdException w:name="List Continue 2" w:semiHidden="1" w:unhideWhenUsed="1"/>
-    <w:lsdException w:name="List Continue 3" w:semiHidden="1" w:unhideWhenUsed="1"/>
-    <w:lsdException w:name="List Continue 4" w:semiHidden="1" w:unhideWhenUsed="1"/>
-    <w:lsdException w:name="List Continue 5" w:semiHidden="1" w:unhideWhenUsed="1"/>
-    <w:lsdException w:name="Message Header" w:semiHidden="1" w:unhideWhenUsed="1"/>
-    <w:lsdException w:name="Subtitle" w:uiPriority="11" w:qFormat="1"/>
-    <w:lsdException w:name="Salutation" w:semiHidden="1" w:unhideWhenUsed="1"/>
-    <w:lsdException w:name="Date" w:semiHidden="1" w:unhideWhenUsed="1"/>
-    <w:lsdException w:name="Body Text First Indent" w:semiHidden="1" w:unhideWhenUsed="1"/>
-    <w:lsdException w:name="Body Text First Indent 2" w:semiHidden="1" w:unhideWhenUsed="1"/>
-    <w:lsdException w:name="Note Heading" w:semiHidden="1" w:unhideWhenUsed="1"/>
-    <w:lsdException w:name="Body Text 2" w:semiHidden="1" w:unhideWhenUsed="1"/>
-    <w:lsdException w:name="Body Text 3" w:semiHidden="1" w:unhideWhenUsed="1"/>
-    <w:lsdException w:name="Body Text Indent 2" w:semiHidden="1" w:unhideWhenUsed="1"/>
-    <w:lsdException w:name="Body Text Indent 3" w:semiHidden="1" w:unhideWhenUsed="1"/>
-    <w:lsdException w:name="Block Text" w:semiHidden="1" w:unhideWhenUsed="1"/>
-    <w:lsdException w:name="Hyperlink" w:semiHidden="1" w:unhideWhenUsed="1"/>
-    <w:lsdException w:name="FollowedHyperlink" w:semiHidden="1" w:unhideWhenUsed="1"/>
-    <w:lsdException w:name="Strong" w:uiPriority="22" w:qFormat="1"/>
-    <w:lsdException w:name="Emphasis" w:uiPriority="20" w:qFormat="1"/>
-    <w:lsdException w:name="Document Map" w:semiHidden="1" w:unhideWhenUsed="1"/>
-    <w:lsdException w:name="Plain Text" w:semiHidden="1" w:unhideWhenUsed="1"/>
-    <w:lsdException w:name="E-mail Signature" w:semiHidden="1" w:unhideWhenUsed="1"/>
-    <w:lsdException w:name="HTML Top of Form" w:semiHidden="1" w:unhideWhenUsed="1"/>
-    <w:lsdException w:name="HTML Bottom of Form" w:semiHidden="1" w:unhideWhenUsed="1"/>
-    <w:lsdException w:name="Normal (Web)" w:semiHidden="1" w:unhideWhenUsed="1"/>
-    <w:lsdException w:name="HTML Acronym" w:semiHidden="1" w:unhideWhenUsed="1"/>
-    <w:lsdException w:name="HTML Address" w:semiHidden="1" w:unhideWhenUsed="1"/>
-    <w:lsdException w:name="HTML Cite" w:semiHidden="1" w:unhideWhenUsed="1"/>
-    <w:lsdException w:name="HTML Code" w:semiHidden="1" w:unhideWhenUsed="1"/>
-    <w:lsdException w:name="HTML Definition" w:semiHidden="1" w:unhideWhenUsed="1"/>
-    <w:lsdException w:name="HTML Keyboard" w:semiHidden="1" w:unhideWhenUsed="1"/>
-    <w:lsdException w:name="HTML Preformatted" w:semiHidden="1" w:unhideWhenUsed="1"/>
-    <w:lsdException w:name="HTML Sample" w:semiHidden="1" w:unhideWhenUsed="1"/>
-    <w:lsdException w:name="HTML Typewriter" w:semiHidden="1" w:unhideWhenUsed="1"/>
-    <w:lsdException w:name="HTML Variable" w:semiHidden="1" w:unhideWhenUsed="1"/>
-    <w:lsdException w:name="Normal Table" w:semiHidden="1" w:unhideWhenUsed="1"/>
-    <w:lsdException w:name="annotation subject" w:semiHidden="1" w:unhideWhenUsed="1"/>
-    <w:lsdException w:name="No List" w:semiHidden="1" w:unhideWhenUsed="1"/>
-    <w:lsdException w:name="Outline List 1" w:semiHidden="1" w:unhideWhenUsed="1"/>
-    <w:lsdException w:name="Outline List 2" w:semiHidden="1" w:unhideWhenUsed="1"/>
-    <w:lsdException w:name="Outline List 3" w:semiHidden="1" w:unhideWhenUsed="1"/>
-    <w:lsdException w:name="Table Simple 1" w:semiHidden="1" w:unhideWhenUsed="1"/>
-    <w:lsdException w:name="Table Simple 2" w:semiHidden="1" w:unhideWhenUsed="1"/>
-    <w:lsdException w:name="Table Simple 3" w:semiHidden="1" w:unhideWhenUsed="1"/>
-    <w:lsdException w:name="Table Classic 1" w:semiHidden="1" w:unhideWhenUsed="1"/>
-    <w:lsdException w:name="Table Classic 2" w:semiHidden="1" w:unhideWhenUsed="1"/>
-    <w:lsdException w:name="Table Classic 3" w:semiHidden="1" w:unhideWhenUsed="1"/>
-    <w:lsdException w:name="Table Classic 4" w:semiHidden="1" w:unhideWhenUsed="1"/>
-    <w:lsdException w:name="Table Colorful 1" w:semiHidden="1" w:unhideWhenUsed="1"/>
-    <w:lsdException w:name="Table Colorful 2" w:semiHidden="1" w:unhideWhenUsed="1"/>
-    <w:lsdException w:name="Table Colorful 3" w:semiHidden="1" w:unhideWhenUsed="1"/>
-    <w:lsdException w:name="Table Columns 1" w:semiHidden="1" w:unhideWhenUsed="1"/>
-    <w:lsdException w:name="Table Columns 2" w:semiHidden="1" w:unhideWhenUsed="1"/>
-    <w:lsdException w:name="Table Columns 3" w:semiHidden="1" w:unhideWhenUsed="1"/>
-    <w:lsdException w:name="Table Columns 4" w:semiHidden="1" w:unhideWhenUsed="1"/>
-    <w:lsdException w:name="Table Columns 5" w:semiHidden="1" w:unhideWhenUsed="1"/>
-    <w:lsdException w:name="Table Grid 1" w:semiHidden="1" w:unhideWhenUsed="1"/>
-    <w:lsdException w:name="Table Grid 2" w:semiHidden="1" w:unhideWhenUsed="1"/>
-    <w:lsdException w:name="Table Grid 3" w:semiHidden="1" w:unhideWhenUsed="1"/>
-    <w:lsdException w:name="Table Grid 4" w:semiHidden="1" w:unhideWhenUsed="1"/>
-    <w:lsdException w:name="Table Grid 5" w:semiHidden="1" w:unhideWhenUsed="1"/>
-    <w:lsdException w:name="Table Grid 6" w:semiHidden="1" w:unhideWhenUsed="1"/>
-    <w:lsdException w:name="Table Grid 7" w:semiHidden="1" w:unhideWhenUsed="1"/>
-    <w:lsdException w:name="Table Grid 8" w:semiHidden="1" w:unhideWhenUsed="1"/>
-    <w:lsdException w:name="Table List 1" w:semiHidden="1" w:unhideWhenUsed="1"/>
-    <w:lsdException w:name="Table List 2" w:semiHidden="1" w:unhideWhenUsed="1"/>
-    <w:lsdException w:name="Table List 3" w:semiHidden="1" w:unhideWhenUsed="1"/>
-    <w:lsdException w:name="Table List 4" w:semiHidden="1" w:unhideWhenUsed="1"/>
-    <w:lsdException w:name="Table List 5" w:semiHidden="1" w:unhideWhenUsed="1"/>
-    <w:lsdException w:name="Table List 6" w:semiHidden="1" w:unhideWhenUsed="1"/>
-    <w:lsdException w:name="Table List 7" w:semiHidden="1" w:unhideWhenUsed="1"/>
-    <w:lsdException w:name="Table List 8" w:semiHidden="1" w:unhideWhenUsed="1"/>
-    <w:lsdException w:name="Table 3D effects 1" w:semiHidden="1" w:unhideWhenUsed="1"/>
-    <w:lsdException w:name="Table 3D effects 2" w:semiHidden="1" w:unhideWhenUsed="1"/>
-    <w:lsdException w:name="Table 3D effects 3" w:semiHidden="1" w:unhideWhenUsed="1"/>
-    <w:lsdException w:name="Table Contemporary" w:semiHidden="1" w:unhideWhenUsed="1"/>
-    <w:lsdException w:name="Table Elegant" w:semiHidden="1" w:unhideWhenUsed="1"/>
-    <w:lsdException w:name="Table Professional" w:semiHidden="1" w:unhideWhenUsed="1"/>
-    <w:lsdException w:name="Table Subtle 1" w:semiHidden="1" w:unhideWhenUsed="1"/>
-    <w:lsdException w:name="Table Subtle 2" w:semiHidden="1" w:unhideWhenUsed="1"/>
-    <w:lsdException w:name="Table Web 1" w:semiHidden="1" w:unhideWhenUsed="1"/>
-    <w:lsdException w:name="Table Web 2" w:semiHidden="1" w:unhideWhenUsed="1"/>
-    <w:lsdException w:name="Table Web 3" w:semiHidden="1" w:unhideWhenUsed="1"/>
-    <w:lsdException w:name="Balloon Text" w:semiHidden="1" w:unhideWhenUsed="1"/>
-    <w:lsdException w:name="Table Grid" w:semiHidden="1" w:uiPriority="39" w:unhideWhenUsed="1"/>
-    <w:lsdException w:name="Table Theme" w:semiHidden="1" w:unhideWhenUsed="1"/>
-    <w:lsdException w:name="Placeholder Text" w:semiHidden="1"/>
-    <w:lsdException w:name="No Spacing" w:uiPriority="1" w:qFormat="1"/>
-    <w:lsdException w:name="Light Shading" w:uiPriority="60"/>
-    <w:lsdException w:name="Light List" w:uiPriority="61"/>
-    <w:lsdException w:name="Light Grid" w:uiPriority="62"/>
-    <w:lsdException w:name="Medium Shading 1" w:uiPriority="63"/>
-    <w:lsdException w:name="Medium Shading 2" w:uiPriority="64"/>
-    <w:lsdException w:name="Medium List 1" w:uiPriority="65"/>
-    <w:lsdException w:name="Medium List 2" w:uiPriority="66"/>
-    <w:lsdException w:name="Medium Grid 1" w:uiPriority="67"/>
-    <w:lsdException w:name="Medium Grid 2" w:uiPriority="68"/>
-    <w:lsdException w:name="Medium Grid 3" w:uiPriority="69"/>
-    <w:lsdException w:name="Dark List" w:uiPriority="70"/>
-    <w:lsdException w:name="Colorful Shading" w:uiPriority="71"/>
-    <w:lsdException w:name="Colorful List" w:uiPriority="72"/>
-    <w:lsdException w:name="Colorful Grid" w:uiPriority="73"/>
-    <w:lsdException w:name="Light Shading Accent 1" w:uiPriority="60"/>
-    <w:lsdException w:name="Light List Accent 1" w:uiPriority="61"/>
-    <w:lsdException w:name="Light Grid Accent 1" w:uiPriority="62"/>
-    <w:lsdException w:name="Medium Shading 1 Accent 1" w:uiPriority="63"/>
-    <w:lsdException w:name="Medium Shading 2 Accent 1" w:uiPriority="64"/>
-    <w:lsdException w:name="Medium List 1 Accent 1" w:uiPriority="65"/>
-    <w:lsdException w:name="Revision" w:semiHidden="1"/>
-    <w:lsdException w:name="List Paragraph" w:uiPriority="34" w:qFormat="1"/>
-    <w:lsdException w:name="Quote" w:uiPriority="29" w:qFormat="1"/>
-    <w:lsdException w:name="Intense Quote" w:uiPriority="30" w:qFormat="1"/>
-    <w:lsdException w:name="Medium List 2 Accent 1" w:uiPriority="66"/>
-    <w:lsdException w:name="Medium Grid 1 Accent 1" w:uiPriority="67"/>
-    <w:lsdException w:name="Medium Grid 2 Accent 1" w:uiPriority="68"/>
-    <w:lsdException w:name="Medium Grid 3 Accent 1" w:uiPriority="69"/>
-    <w:lsdException w:name="Dark List Accent 1" w:uiPriority="70"/>
-    <w:lsdException w:name="Colorful Shading Accent 1" w:uiPriority="71"/>
-    <w:lsdException w:name="Colorful List Accent 1" w:uiPriority="72"/>
-    <w:lsdException w:name="Colorful Grid Accent 1" w:uiPriority="73"/>
-    <w:lsdException w:name="Light Shading Accent 2" w:uiPriority="60"/>
-    <w:lsdException w:name="Light List Accent 2" w:uiPriority="61"/>
-    <w:lsdException w:name="Light Grid Accent 2" w:uiPriority="62"/>
-    <w:lsdException w:name="Medium Shading 1 Accent 2" w:uiPriority="63"/>
-    <w:lsdException w:name="Medium Shading 2 Accent 2" w:uiPriority="64"/>
-    <w:lsdException w:name="Medium List 1 Accent 2" w:uiPriority="65"/>
-    <w:lsdException w:name="Medium List 2 Accent 2" w:uiPriority="66"/>
-    <w:lsdException w:name="Medium Grid 1 Accent 2" w:uiPriority="67"/>
-    <w:lsdException w:name="Medium Grid 2 Accent 2" w:uiPriority="68"/>
-    <w:lsdException w:name="Medium Grid 3 Accent 2" w:uiPriority="69"/>
-    <w:lsdException w:name="Dark List Accent 2" w:uiPriority="70"/>
-    <w:lsdException w:name="Colorful Shading Accent 2" w:uiPriority="71"/>
-    <w:lsdException w:name="Colorful List Accent 2" w:uiPriority="72"/>
-    <w:lsdException w:name="Colorful Grid Accent 2" w:uiPriority="73"/>
-    <w:lsdException w:name="Light Shading Accent 3" w:uiPriority="60"/>
-    <w:lsdException w:name="Light List Accent 3" w:uiPriority="61"/>
-    <w:lsdException w:name="Light Grid Accent 3" w:uiPriority="62"/>
-    <w:lsdException w:name="Medium Shading 1 Accent 3" w:uiPriority="63"/>
-    <w:lsdException w:name="Medium Shading 2 Accent 3" w:uiPriority="64"/>
-    <w:lsdException w:name="Medium List 1 Accent 3" w:uiPriority="65"/>
-    <w:lsdException w:name="Medium List 2 Accent 3" w:uiPriority="66"/>
-    <w:lsdException w:name="Medium Grid 1 Accent 3" w:uiPriority="67"/>
-    <w:lsdException w:name="Medium Grid 2 Accent 3" w:uiPriority="68"/>
-    <w:lsdException w:name="Medium Grid 3 Accent 3" w:uiPriority="69"/>
-    <w:lsdException w:name="Dark List Accent 3" w:uiPriority="70"/>
-    <w:lsdException w:name="Colorful Shading Accent 3" w:uiPriority="71"/>
-    <w:lsdException w:name="Colorful List Accent 3" w:uiPriority="72"/>
-    <w:lsdException w:name="Colorful Grid Accent 3" w:uiPriority="73"/>
-    <w:lsdException w:name="Light Shading Accent 4" w:uiPriority="60"/>
-    <w:lsdException w:name="Light List Accent 4" w:uiPriority="61"/>
-    <w:lsdException w:name="Light Grid Accent 4" w:uiPriority="62"/>
-    <w:lsdException w:name="Medium Shading 1 Accent 4" w:uiPriority="63"/>
-    <w:lsdException w:name="Medium Shading 2 Accent 4" w:uiPriority="64"/>
-    <w:lsdException w:name="Medium List 1 Accent 4" w:uiPriority="65"/>
-    <w:lsdException w:name="Medium List 2 Accent 4" w:uiPriority="66"/>
-    <w:lsdException w:name="Medium Grid 1 Accent 4" w:uiPriority="67"/>
-    <w:lsdException w:name="Medium Grid 2 Accent 4" w:uiPriority="68"/>
-    <w:lsdException w:name="Medium Grid 3 Accent 4" w:uiPriority="69"/>
-    <w:lsdException w:name="Dark List Accent 4" w:uiPriority="70"/>
-    <w:lsdException w:name="Colorful Shading Accent 4" w:uiPriority="71"/>
-    <w:lsdException w:name="Colorful List Accent 4" w:uiPriority="72"/>
-    <w:lsdException w:name="Colorful Grid Accent 4" w:uiPriority="73"/>
-    <w:lsdException w:name="Light Shading Accent 5" w:uiPriority="60"/>
-    <w:lsdException w:name="Light List Accent 5" w:uiPriority="61"/>
-    <w:lsdException w:name="Light Grid Accent 5" w:uiPriority="62"/>
-    <w:lsdException w:name="Medium Shading 1 Accent 5" w:uiPriority="63"/>
-    <w:lsdException w:name="Medium Shading 2 Accent 5" w:uiPriority="64"/>
-    <w:lsdException w:name="Medium List 1 Accent 5" w:uiPriority="65"/>
-    <w:lsdException w:name="Medium List 2 Accent 5" w:uiPriority="66"/>
-    <w:lsdException w:name="Medium Grid 1 Accent 5" w:uiPriority="67"/>
-    <w:lsdException w:name="Medium Grid 2 Accent 5" w:uiPriority="68"/>
-    <w:lsdException w:name="Medium Grid 3 Accent 5" w:uiPriority="69"/>
-    <w:lsdException w:name="Dark List Accent 5" w:uiPriority="70"/>
-    <w:lsdException w:name="Colorful Shading Accent 5" w:uiPriority="71"/>
-    <w:lsdException w:name="Colorful List Accent 5" w:uiPriority="72"/>
-    <w:lsdException w:name="Colorful Grid Accent 5" w:uiPriority="73"/>
-    <w:lsdException w:name="Light Shading Accent 6" w:uiPriority="60"/>
-    <w:lsdException w:name="Light List Accent 6" w:uiPriority="61"/>
-    <w:lsdException w:name="Light Grid Accent 6" w:uiPriority="62"/>
-    <w:lsdException w:name="Medium Shading 1 Accent 6" w:uiPriority="63"/>
-    <w:lsdException w:name="Medium Shading 2 Accent 6" w:uiPriority="64"/>
-    <w:lsdException w:name="Medium List 1 Accent 6" w:uiPriority="65"/>
-    <w:lsdException w:name="Medium List 2 Accent 6" w:uiPriority="66"/>
-    <w:lsdException w:name="Medium Grid 1 Accent 6" w:uiPriority="67"/>
-    <w:lsdException w:name="Medium Grid 2 Accent 6" w:uiPriority="68"/>
-    <w:lsdException w:name="Medium Grid 3 Accent 6" w:uiPriority="69"/>
-    <w:lsdException w:name="Dark List Accent 6" w:uiPriority="70"/>
-    <w:lsdException w:name="Colorful Shading Accent 6" w:uiPriority="71"/>
-    <w:lsdException w:name="Colorful List Accent 6" w:uiPriority="72"/>
-    <w:lsdException w:name="Colorful Grid Accent 6" w:uiPriority="73"/>
-    <w:lsdException w:name="Subtle Emphasis" w:uiPriority="19" w:qFormat="1"/>
-    <w:lsdException w:name="Intense Emphasis" w:uiPriority="21" w:qFormat="1"/>
-    <w:lsdException w:name="Subtle Reference" w:uiPriority="31" w:qFormat="1"/>
-    <w:lsdException w:name="Intense Reference" w:uiPriority="32" w:qFormat="1"/>
-    <w:lsdException w:name="Book Title" w:uiPriority="33" w:qFormat="1"/>
-    <w:lsdException w:name="Bibliography" w:semiHidden="1" w:uiPriority="37" w:unhideWhenUsed="1"/>
-    <w:lsdException w:name="TOC Heading" w:semiHidden="1" w:uiPriority="39" w:unhideWhenUsed="1" w:qFormat="1"/>
-    <w:lsdException w:name="Plain Table 1" w:uiPriority="41"/>
-    <w:lsdException w:name="Plain Table 2" w:uiPriority="42"/>
-    <w:lsdException w:name="Plain Table 3" w:uiPriority="43"/>
-    <w:lsdException w:name="Plain Table 4" w:uiPriority="44"/>
-    <w:lsdException w:name="Plain Table 5" w:uiPriority="45"/>
-    <w:lsdException w:name="Grid Table Light" w:uiPriority="40"/>
-    <w:lsdException w:name="Grid Table 1 Light" w:uiPriority="46"/>
-    <w:lsdException w:name="Grid Table 2" w:uiPriority="47"/>
-    <w:lsdException w:name="Grid Table 3" w:uiPriority="48"/>
-    <w:lsdException w:name="Grid Table 4" w:uiPriority="49"/>
-    <w:lsdException w:name="Grid Table 5 Dark" w:uiPriority="50"/>
-    <w:lsdException w:name="Grid Table 6 Colorful" w:uiPriority="51"/>
-    <w:lsdException w:name="Grid Table 7 Colorful" w:uiPriority="52"/>
-    <w:lsdException w:name="Grid Table 1 Light Accent 1" w:uiPriority="46"/>
-    <w:lsdException w:name="Grid Table 2 Accent 1" w:uiPriority="47"/>
-    <w:lsdException w:name="Grid Table 3 Accent 1" w:uiPriority="48"/>
-    <w:lsdException w:name="Grid Table 4 Accent 1" w:uiPriority="49"/>
-    <w:lsdException w:name="Grid Table 5 Dark Accent 1" w:uiPriority="50"/>
-    <w:lsdException w:name="Grid Table 6 Colorful Accent 1" w:uiPriority="51"/>
-    <w:lsdException w:name="Grid Table 7 Colorful Accent 1" w:uiPriority="52"/>
-    <w:lsdException w:name="Grid Table 1 Light Accent 2" w:uiPriority="46"/>
-    <w:lsdException w:name="Grid Table 2 Accent 2" w:uiPriority="47"/>
-    <w:lsdException w:name="Grid Table 3 Accent 2" w:uiPriority="48"/>
-    <w:lsdException w:name="Grid Table 4 Accent 2" w:uiPriority="49"/>
-    <w:lsdException w:name="Grid Table 5 Dark Accent 2" w:uiPriority="50"/>
-    <w:lsdException w:name="Grid Table 6 Colorful Accent 2" w:uiPriority="51"/>
-    <w:lsdException w:name="Grid Table 7 Colorful Accent 2" w:uiPriority="52"/>
-    <w:lsdException w:name="Grid Table 1 Light Accent 3" w:uiPriority="46"/>
-    <w:lsdException w:name="Grid Table 2 Accent 3" w:uiPriority="47"/>
-    <w:lsdException w:name="Grid Table 3 Accent 3" w:uiPriority="48"/>
-    <w:lsdException w:name="Grid Table 4 Accent 3" w:uiPriority="49"/>
-    <w:lsdException w:name="Grid Table 5 Dark Accent 3" w:uiPriority="50"/>
-    <w:lsdException w:name="Grid Table 6 Colorful Accent 3" w:uiPriority="51"/>
-    <w:lsdException w:name="Grid Table 7 Colorful Accent 3" w:uiPriority="52"/>
-    <w:lsdException w:name="Grid Table 1 Light Accent 4" w:uiPriority="46"/>
-    <w:lsdException w:name="Grid Table 2 Accent 4" w:uiPriority="47"/>
-    <w:lsdException w:name="Grid Table 3 Accent 4" w:uiPriority="48"/>
-    <w:lsdException w:name="Grid Table 4 Accent 4" w:uiPriority="49"/>
-    <w:lsdException w:name="Grid Table 5 Dark Accent 4" w:uiPriority="50"/>
-    <w:lsdException w:name="Grid Table 6 Colorful Accent 4" w:uiPriority="51"/>
-    <w:lsdException w:name="Grid Table 7 Colorful Accent 4" w:uiPriority="52"/>
-    <w:lsdException w:name="Grid Table 1 Light Accent 5" w:uiPriority="46"/>
-    <w:lsdException w:name="Grid Table 2 Accent 5" w:uiPriority="47"/>
-    <w:lsdException w:name="Grid Table 3 Accent 5" w:uiPriority="48"/>
-    <w:lsdException w:name="Grid Table 4 Accent 5" w:uiPriority="49"/>
-    <w:lsdException w:name="Grid Table 5 Dark Accent 5" w:uiPriority="50"/>
-    <w:lsdException w:name="Grid Table 6 Colorful Accent 5" w:uiPriority="51"/>
-    <w:lsdException w:name="Grid Table 7 Colorful Accent 5" w:uiPriority="52"/>
-    <w:lsdException w:name="Grid Table 1 Light Accent 6" w:uiPriority="46"/>
-    <w:lsdException w:name="Grid Table 2 Accent 6" w:uiPriority="47"/>
-    <w:lsdException w:name="Grid Table 3 Accent 6" w:uiPriority="48"/>
-    <w:lsdException w:name="Grid Table 4 Accent 6" w:uiPriority="49"/>
-    <w:lsdException w:name="Grid Table 5 Dark Accent 6" w:uiPriority="50"/>
-    <w:lsdException w:name="Grid Table 6 Colorful Accent 6" w:uiPriority="51"/>
-    <w:lsdException w:name="Grid Table 7 Colorful Accent 6" w:uiPriority="52"/>
-    <w:lsdException w:name="List Table 1 Light" w:uiPriority="46"/>
-    <w:lsdException w:name="List Table 2" w:uiPriority="47"/>
-    <w:lsdException w:name="List Table 3" w:uiPriority="48"/>
-    <w:lsdException w:name="List Table 4" w:uiPriority="49"/>
-    <w:lsdException w:name="List Table 5 Dark" w:uiPriority="50"/>
-    <w:lsdException w:name="List Table 6 Colorful" w:uiPriority="51"/>
-    <w:lsdException w:name="List Table 7 Colorful" w:uiPriority="52"/>
-    <w:lsdException w:name="List Table 1 Light Accent 1" w:uiPriority="46"/>
-    <w:lsdException w:name="List Table 2 Accent 1" w:uiPriority="47"/>
-    <w:lsdException w:name="List Table 3 Accent 1" w:uiPriority="48"/>
-    <w:lsdException w:name="List Table 4 Accent 1" w:uiPriority="49"/>
-    <w:lsdException w:name="List Table 5 Dark Accent 1" w:uiPriority="50"/>
-    <w:lsdException w:name="List Table 6 Colorful Accent 1" w:uiPriority="51"/>
-    <w:lsdException w:name="List Table 7 Colorful Accent 1" w:uiPriority="52"/>
-    <w:lsdException w:name="List Table 1 Light Accent 2" w:uiPriority="46"/>
-    <w:lsdException w:name="List Table 2 Accent 2" w:uiPriority="47"/>
-    <w:lsdException w:name="List Table 3 Accent 2" w:uiPriority="48"/>
-    <w:lsdException w:name="List Table 4 Accent 2" w:uiPriority="49"/>
-    <w:lsdException w:name="List Table 5 Dark Accent 2" w:uiPriority="50"/>
-    <w:lsdException w:name="List Table 6 Colorful Accent 2" w:uiPriority="51"/>
-    <w:lsdException w:name="List Table 7 Colorful Accent 2" w:uiPriority="52"/>
-    <w:lsdException w:name="List Table 1 Light Accent 3" w:uiPriority="46"/>
-    <w:lsdException w:name="List Table 2 Accent 3" w:uiPriority="47"/>
-    <w:lsdException w:name="List Table 3 Accent 3" w:uiPriority="48"/>
-    <w:lsdException w:name="List Table 4 Accent 3" w:uiPriority="49"/>
-    <w:lsdException w:name="List Table 5 Dark Accent 3" w:uiPriority="50"/>
-    <w:lsdException w:name="List Table 6 Colorful Accent 3" w:uiPriority="51"/>
-    <w:lsdException w:name="List Table 7 Colorful Accent 3" w:uiPriority="52"/>
-    <w:lsdException w:name="List Table 1 Light Accent 4" w:uiPriority="46"/>
-    <w:lsdException w:name="List Table 2 Accent 4" w:uiPriority="47"/>
-    <w:lsdException w:name="List Table 3 Accent 4" w:uiPriority="48"/>
-    <w:lsdException w:name="List Table 4 Accent 4" w:uiPriority="49"/>
-    <w:lsdException w:name="List Table 5 Dark Accent 4" w:uiPriority="50"/>
-    <w:lsdException w:name="List Table 6 Colorful Accent 4" w:uiPriority="51"/>
-    <w:lsdException w:name="List Table 7 Colorful Accent 4" w:uiPriority="52"/>
-    <w:lsdException w:name="List Table 1 Light Accent 5" w:uiPriority="46"/>
-    <w:lsdException w:name="List Table 2 Accent 5" w:uiPriority="47"/>
-    <w:lsdException w:name="List Table 3 Accent 5" w:uiPriority="48"/>
-    <w:lsdException w:name="List Table 4 Accent 5" w:uiPriority="49"/>
-    <w:lsdException w:name="List Table 5 Dark Accent 5" w:uiPriority="50"/>
-    <w:lsdException w:name="List Table 6 Colorful Accent 5" w:uiPriority="51"/>
-    <w:lsdException w:name="List Table 7 Colorful Accent 5" w:uiPriority="52"/>
-    <w:lsdException w:name="List Table 1 Light Accent 6" w:uiPriority="46"/>
-    <w:lsdException w:name="List Table 2 Accent 6" w:uiPriority="47"/>
-    <w:lsdException w:name="List Table 3 Accent 6" w:uiPriority="48"/>
-    <w:lsdException w:name="List Table 4 Accent 6" w:uiPriority="49"/>
-    <w:lsdException w:name="List Table 5 Dark Accent 6" w:uiPriority="50"/>
-    <w:lsdException w:name="List Table 6 Colorful Accent 6" w:uiPriority="51"/>
-    <w:lsdException w:name="List Table 7 Colorful Accent 6" w:uiPriority="52"/>
-    <w:lsdException w:name="Mention" w:semiHidden="1" w:unhideWhenUsed="1"/>
-    <w:lsdException w:name="Smart Hyperlink" w:semiHidden="1" w:unhideWhenUsed="1"/>
-    <w:lsdException w:name="Hashtag" w:semiHidden="1" w:unhideWhenUsed="1"/>
-    <w:lsdException w:name="Unresolved Mention" w:semiHidden="1" w:unhideWhenUsed="1"/>
-    <w:lsdException w:name="Smart Link" w:semiHidden="1" w:unhideWhenUsed="1"/>
+  <w:latentStyles w:defLockedState="0" w:defUIPriority="99" w:defSemiHidden="1" w:defUnhideWhenUsed="1" w:defQFormat="0" w:count="267">
+    <w:lsdException w:name="Normal" w:semiHidden="0" w:uiPriority="0" w:unhideWhenUsed="0" w:qFormat="1"/>
+    <w:lsdException w:name="heading 1" w:semiHidden="0" w:uiPriority="9" w:unhideWhenUsed="0" w:qFormat="1"/>
+    <w:lsdException w:name="heading 2" w:uiPriority="9" w:qFormat="1"/>
+    <w:lsdException w:name="heading 3" w:uiPriority="9" w:qFormat="1"/>
+    <w:lsdException w:name="heading 4" w:uiPriority="9" w:qFormat="1"/>
+    <w:lsdException w:name="heading 5" w:uiPriority="9" w:qFormat="1"/>
+    <w:lsdException w:name="heading 6" w:uiPriority="9" w:qFormat="1"/>
+    <w:lsdException w:name="heading 7" w:uiPriority="9" w:qFormat="1"/>
+    <w:lsdException w:name="heading 8" w:uiPriority="9" w:qFormat="1"/>
+    <w:lsdException w:name="heading 9" w:uiPriority="9" w:qFormat="1"/>
+    <w:lsdException w:name="toc 1" w:uiPriority="39"/>
+    <w:lsdException w:name="toc 2" w:uiPriority="39"/>
+    <w:lsdException w:name="toc 3" w:uiPriority="39"/>
+    <w:lsdException w:name="toc 4" w:uiPriority="39"/>
+    <w:lsdException w:name="toc 5" w:uiPriority="39"/>
+    <w:lsdException w:name="toc 6" w:uiPriority="39"/>
+    <w:lsdException w:name="toc 7" w:uiPriority="39"/>
+    <w:lsdException w:name="toc 8" w:uiPriority="39"/>
+    <w:lsdException w:name="toc 9" w:uiPriority="39"/>
+    <w:lsdException w:name="caption" w:uiPriority="35" w:qFormat="1"/>
+    <w:lsdException w:name="Title" w:semiHidden="0" w:uiPriority="10" w:unhideWhenUsed="0" w:qFormat="1"/>
+    <w:lsdException w:name="Default Paragraph Font" w:uiPriority="1"/>
+    <w:lsdException w:name="Subtitle" w:semiHidden="0" w:uiPriority="11" w:unhideWhenUsed="0" w:qFormat="1"/>
+    <w:lsdException w:name="Strong" w:semiHidden="0" w:uiPriority="22" w:unhideWhenUsed="0" w:qFormat="1"/>
+    <w:lsdException w:name="Emphasis" w:semiHidden="0" w:uiPriority="20" w:unhideWhenUsed="0" w:qFormat="1"/>
+    <w:lsdException w:name="Table Grid" w:uiPriority="39"/>
+    <w:lsdException w:name="Placeholder Text" w:unhideWhenUsed="0"/>
+    <w:lsdException w:name="No Spacing" w:semiHidden="0" w:uiPriority="1" w:unhideWhenUsed="0" w:qFormat="1"/>
+    <w:lsdException w:name="Light Shading" w:semiHidden="0" w:uiPriority="60" w:unhideWhenUsed="0"/>
+    <w:lsdException w:name="Light List" w:semiHidden="0" w:uiPriority="61" w:unhideWhenUsed="0"/>
+    <w:lsdException w:name="Light Grid" w:semiHidden="0" w:uiPriority="62" w:unhideWhenUsed="0"/>
+    <w:lsdException w:name="Medium Shading 1" w:semiHidden="0" w:uiPriority="63" w:unhideWhenUsed="0"/>
+    <w:lsdException w:name="Medium Shading 2" w:semiHidden="0" w:uiPriority="64" w:unhideWhenUsed="0"/>
+    <w:lsdException w:name="Medium List 1" w:semiHidden="0" w:uiPriority="65" w:unhideWhenUsed="0"/>
+    <w:lsdException w:name="Medium List 2" w:semiHidden="0" w:uiPriority="66" w:unhideWhenUsed="0"/>
+    <w:lsdException w:name="Medium Grid 1" w:semiHidden="0" w:uiPriority="67" w:unhideWhenUsed="0"/>
+    <w:lsdException w:name="Medium Grid 2" w:semiHidden="0" w:uiPriority="68" w:unhideWhenUsed="0"/>
+    <w:lsdException w:name="Medium Grid 3" w:semiHidden="0" w:uiPriority="69" w:unhideWhenUsed="0"/>
+    <w:lsdException w:name="Dark List" w:semiHidden="0" w:uiPriority="70" w:unhideWhenUsed="0"/>
+    <w:lsdException w:name="Colorful Shading" w:semiHidden="0" w:uiPriority="71" w:unhideWhenUsed="0"/>
+    <w:lsdException w:name="Colorful List" w:semiHidden="0" w:uiPriority="72" w:unhideWhenUsed="0"/>
+    <w:lsdException w:name="Colorful Grid" w:semiHidden="0" w:uiPriority="73" w:unhideWhenUsed="0"/>
+    <w:lsdException w:name="Light Shading Accent 1" w:semiHidden="0" w:uiPriority="60" w:unhideWhenUsed="0"/>
+    <w:lsdException w:name="Light List Accent 1" w:semiHidden="0" w:uiPriority="61" w:unhideWhenUsed="0"/>
+    <w:lsdException w:name="Light Grid Accent 1" w:semiHidden="0" w:uiPriority="62" w:unhideWhenUsed="0"/>
+    <w:lsdException w:name="Medium Shading 1 Accent 1" w:semiHidden="0" w:uiPriority="63" w:unhideWhenUsed="0"/>
+    <w:lsdException w:name="Medium Shading 2 Accent 1" w:semiHidden="0" w:uiPriority="64" w:unhideWhenUsed="0"/>
+    <w:lsdException w:name="Medium List 1 Accent 1" w:semiHidden="0" w:uiPriority="65" w:unhideWhenUsed="0"/>
+    <w:lsdException w:name="Revision" w:unhideWhenUsed="0"/>
+    <w:lsdException w:name="List Paragraph" w:semiHidden="0" w:uiPriority="34" w:unhideWhenUsed="0" w:qFormat="1"/>
+    <w:lsdException w:name="Quote" w:semiHidden="0" w:uiPriority="29" w:unhideWhenUsed="0" w:qFormat="1"/>
+    <w:lsdException w:name="Intense Quote" w:semiHidden="0" w:uiPriority="30" w:unhideWhenUsed="0" w:qFormat="1"/>
+    <w:lsdException w:name="Medium List 2 Accent 1" w:semiHidden="0" w:uiPriority="66" w:unhideWhenUsed="0"/>
+    <w:lsdException w:name="Medium Grid 1 Accent 1" w:semiHidden="0" w:uiPriority="67" w:unhideWhenUsed="0"/>
+    <w:lsdException w:name="Medium Grid 2 Accent 1" w:semiHidden="0" w:uiPriority="68" w:unhideWhenUsed="0"/>
+    <w:lsdException w:name="Medium Grid 3 Accent 1" w:semiHidden="0" w:uiPriority="69" w:unhideWhenUsed="0"/>
+    <w:lsdException w:name="Dark List Accent 1" w:semiHidden="0" w:uiPriority="70" w:unhideWhenUsed="0"/>
+    <w:lsdException w:name="Colorful Shading Accent 1" w:semiHidden="0" w:uiPriority="71" w:unhideWhenUsed="0"/>
+    <w:lsdException w:name="Colorful List Accent 1" w:semiHidden="0" w:uiPriority="72" w:unhideWhenUsed="0"/>
+    <w:lsdException w:name="Colorful Grid Accent 1" w:semiHidden="0" w:uiPriority="73" w:unhideWhenUsed="0"/>
+    <w:lsdException w:name="Light Shading Accent 2" w:semiHidden="0" w:uiPriority="60" w:unhideWhenUsed="0"/>
+    <w:lsdException w:name="Light List Accent 2" w:semiHidden="0" w:uiPriority="61" w:unhideWhenUsed="0"/>
+    <w:lsdException w:name="Light Grid Accent 2" w:semiHidden="0" w:uiPriority="62" w:unhideWhenUsed="0"/>
+    <w:lsdException w:name="Medium Shading 1 Accent 2" w:semiHidden="0" w:uiPriority="63" w:unhideWhenUsed="0"/>
+    <w:lsdException w:name="Medium Shading 2 Accent 2" w:semiHidden="0" w:uiPriority="64" w:unhideWhenUsed="0"/>
+    <w:lsdException w:name="Medium List 1 Accent 2" w:semiHidden="0" w:uiPriority="65" w:unhideWhenUsed="0"/>
+    <w:lsdException w:name="Medium List 2 Accent 2" w:semiHidden="0" w:uiPriority="66" w:unhideWhenUsed="0"/>
+    <w:lsdException w:name="Medium Grid 1 Accent 2" w:semiHidden="0" w:uiPriority="67" w:unhideWhenUsed="0"/>
+    <w:lsdException w:name="Medium Grid 2 Accent 2" w:semiHidden="0" w:uiPriority="68" w:unhideWhenUsed="0"/>
+    <w:lsdException w:name="Medium Grid 3 Accent 2" w:semiHidden="0" w:uiPriority="69" w:unhideWhenUsed="0"/>
+    <w:lsdException w:name="Dark List Accent 2" w:semiHidden="0" w:uiPriority="70" w:unhideWhenUsed="0"/>
+    <w:lsdException w:name="Colorful Shading Accent 2" w:semiHidden="0" w:uiPriority="71" w:unhideWhenUsed="0"/>
+    <w:lsdException w:name="Colorful List Accent 2" w:semiHidden="0" w:uiPriority="72" w:unhideWhenUsed="0"/>
+    <w:lsdException w:name="Colorful Grid Accent 2" w:semiHidden="0" w:uiPriority="73" w:unhideWhenUsed="0"/>
+    <w:lsdException w:name="Light Shading Accent 3" w:semiHidden="0" w:uiPriority="60" w:unhideWhenUsed="0"/>
+    <w:lsdException w:name="Light List Accent 3" w:semiHidden="0" w:uiPriority="61" w:unhideWhenUsed="0"/>
+    <w:lsdException w:name="Light Grid Accent 3" w:semiHidden="0" w:uiPriority="62" w:unhideWhenUsed="0"/>
+    <w:lsdException w:name="Medium Shading 1 Accent 3" w:semiHidden="0" w:uiPriority="63" w:unhideWhenUsed="0"/>
+    <w:lsdException w:name="Medium Shading 2 Accent 3" w:semiHidden="0" w:uiPriority="64" w:unhideWhenUsed="0"/>
+    <w:lsdException w:name="Medium List 1 Accent 3" w:semiHidden="0" w:uiPriority="65" w:unhideWhenUsed="0"/>
+    <w:lsdException w:name="Medium List 2 Accent 3" w:semiHidden="0" w:uiPriority="66" w:unhideWhenUsed="0"/>
+    <w:lsdException w:name="Medium Grid 1 Accent 3" w:semiHidden="0" w:uiPriority="67" w:unhideWhenUsed="0"/>
+    <w:lsdException w:name="Medium Grid 2 Accent 3" w:semiHidden="0" w:uiPriority="68" w:unhideWhenUsed="0"/>
+    <w:lsdException w:name="Medium Grid 3 Accent 3" w:semiHidden="0" w:uiPriority="69" w:unhideWhenUsed="0"/>
+    <w:lsdException w:name="Dark List Accent 3" w:semiHidden="0" w:uiPriority="70" w:unhideWhenUsed="0"/>
+    <w:lsdException w:name="Colorful Shading Accent 3" w:semiHidden="0" w:uiPriority="71" w:unhideWhenUsed="0"/>
+    <w:lsdException w:name="Colorful List Accent 3" w:semiHidden="0" w:uiPriority="72" w:unhideWhenUsed="0"/>
+    <w:lsdException w:name="Colorful Grid Accent 3" w:semiHidden="0" w:uiPriority="73" w:unhideWhenUsed="0"/>
+    <w:lsdException w:name="Light Shading Accent 4" w:semiHidden="0" w:uiPriority="60" w:unhideWhenUsed="0"/>
+    <w:lsdException w:name="Light List Accent 4" w:semiHidden="0" w:uiPriority="61" w:unhideWhenUsed="0"/>
+    <w:lsdException w:name="Light Grid Accent 4" w:semiHidden="0" w:uiPriority="62" w:unhideWhenUsed="0"/>
+    <w:lsdException w:name="Medium Shading 1 Accent 4" w:semiHidden="0" w:uiPriority="63" w:unhideWhenUsed="0"/>
+    <w:lsdException w:name="Medium Shading 2 Accent 4" w:semiHidden="0" w:uiPriority="64" w:unhideWhenUsed="0"/>
+    <w:lsdException w:name="Medium List 1 Accent 4" w:semiHidden="0" w:uiPriority="65" w:unhideWhenUsed="0"/>
+    <w:lsdException w:name="Medium List 2 Accent 4" w:semiHidden="0" w:uiPriority="66" w:unhideWhenUsed="0"/>
+    <w:lsdException w:name="Medium Grid 1 Accent 4" w:semiHidden="0" w:uiPriority="67" w:unhideWhenUsed="0"/>
+    <w:lsdException w:name="Medium Grid 2 Accent 4" w:semiHidden="0" w:uiPriority="68" w:unhideWhenUsed="0"/>
+    <w:lsdException w:name="Medium Grid 3 Accent 4" w:semiHidden="0" w:uiPriority="69" w:unhideWhenUsed="0"/>
+    <w:lsdException w:name="Dark List Accent 4" w:semiHidden="0" w:uiPriority="70" w:unhideWhenUsed="0"/>
+    <w:lsdException w:name="Colorful Shading Accent 4" w:semiHidden="0" w:uiPriority="71" w:unhideWhenUsed="0"/>
+    <w:lsdException w:name="Colorful List Accent 4" w:semiHidden="0" w:uiPriority="72" w:unhideWhenUsed="0"/>
+    <w:lsdException w:name="Colorful Grid Accent 4" w:semiHidden="0" w:uiPriority="73" w:unhideWhenUsed="0"/>
+    <w:lsdException w:name="Light Shading Accent 5" w:semiHidden="0" w:uiPriority="60" w:unhideWhenUsed="0"/>
+    <w:lsdException w:name="Light List Accent 5" w:semiHidden="0" w:uiPriority="61" w:unhideWhenUsed="0"/>
+    <w:lsdException w:name="Light Grid Accent 5" w:semiHidden="0" w:uiPriority="62" w:unhideWhenUsed="0"/>
+    <w:lsdException w:name="Medium Shading 1 Accent 5" w:semiHidden="0" w:uiPriority="63" w:unhideWhenUsed="0"/>
+    <w:lsdException w:name="Medium Shading 2 Accent 5" w:semiHidden="0" w:uiPriority="64" w:unhideWhenUsed="0"/>
+    <w:lsdException w:name="Medium List 1 Accent 5" w:semiHidden="0" w:uiPriority="65" w:unhideWhenUsed="0"/>
+    <w:lsdException w:name="Medium List 2 Accent 5" w:semiHidden="0" w:uiPriority="66" w:unhideWhenUsed="0"/>
+    <w:lsdException w:name="Medium Grid 1 Accent 5" w:semiHidden="0" w:uiPriority="67" w:unhideWhenUsed="0"/>
+    <w:lsdException w:name="Medium Grid 2 Accent 5" w:semiHidden="0" w:uiPriority="68" w:unhideWhenUsed="0"/>
+    <w:lsdException w:name="Medium Grid 3 Accent 5" w:semiHidden="0" w:uiPriority="69" w:unhideWhenUsed="0"/>
+    <w:lsdException w:name="Dark List Accent 5" w:semiHidden="0" w:uiPriority="70" w:unhideWhenUsed="0"/>
+    <w:lsdException w:name="Colorful Shading Accent 5" w:semiHidden="0" w:uiPriority="71" w:unhideWhenUsed="0"/>
+    <w:lsdException w:name="Colorful List Accent 5" w:semiHidden="0" w:uiPriority="72" w:unhideWhenUsed="0"/>
+    <w:lsdException w:name="Colorful Grid Accent 5" w:semiHidden="0" w:uiPriority="73" w:unhideWhenUsed="0"/>
+    <w:lsdException w:name="Light Shading Accent 6" w:semiHidden="0" w:uiPriority="60" w:unhideWhenUsed="0"/>
+    <w:lsdException w:name="Light List Accent 6" w:semiHidden="0" w:uiPriority="61" w:unhideWhenUsed="0"/>
+    <w:lsdException w:name="Light Grid Accent 6" w:semiHidden="0" w:uiPriority="62" w:unhideWhenUsed="0"/>
+    <w:lsdException w:name="Medium Shading 1 Accent 6" w:semiHidden="0" w:uiPriority="63" w:unhideWhenUsed="0"/>
+    <w:lsdException w:name="Medium Shading 2 Accent 6" w:semiHidden="0" w:uiPriority="64" w:unhideWhenUsed="0"/>
+    <w:lsdException w:name="Medium List 1 Accent 6" w:semiHidden="0" w:uiPriority="65" w:unhideWhenUsed="0"/>
+    <w:lsdException w:name="Medium List 2 Accent 6" w:semiHidden="0" w:uiPriority="66" w:unhideWhenUsed="0"/>
+    <w:lsdException w:name="Medium Grid 1 Accent 6" w:semiHidden="0" w:uiPriority="67" w:unhideWhenUsed="0"/>
+    <w:lsdException w:name="Medium Grid 2 Accent 6" w:semiHidden="0" w:uiPriority="68" w:unhideWhenUsed="0"/>
+    <w:lsdException w:name="Medium Grid 3 Accent 6" w:semiHidden="0" w:uiPriority="69" w:unhideWhenUsed="0"/>
+    <w:lsdException w:name="Dark List Accent 6" w:semiHidden="0" w:uiPriority="70" w:unhideWhenUsed="0"/>
+    <w:lsdException w:name="Colorful Shading Accent 6" w:semiHidden="0" w:uiPriority="71" w:unhideWhenUsed="0"/>
+    <w:lsdException w:name="Colorful List Accent 6" w:semiHidden="0" w:uiPriority="72" w:unhideWhenUsed="0"/>
+    <w:lsdException w:name="Colorful Grid Accent 6" w:semiHidden="0" w:uiPriority="73" w:unhideWhenUsed="0"/>
+    <w:lsdException w:name="Subtle Emphasis" w:semiHidden="0" w:uiPriority="19" w:unhideWhenUsed="0" w:qFormat="1"/>
+    <w:lsdException w:name="Intense Emphasis" w:semiHidden="0" w:uiPriority="21" w:unhideWhenUsed="0" w:qFormat="1"/>
+    <w:lsdException w:name="Subtle Reference" w:semiHidden="0" w:uiPriority="31" w:unhideWhenUsed="0" w:qFormat="1"/>
+    <w:lsdException w:name="Intense Reference" w:semiHidden="0" w:uiPriority="32" w:unhideWhenUsed="0" w:qFormat="1"/>
+    <w:lsdException w:name="Book Title" w:semiHidden="0" w:uiPriority="33" w:unhideWhenUsed="0" w:qFormat="1"/>
+    <w:lsdException w:name="Bibliography" w:uiPriority="37"/>
+    <w:lsdException w:name="TOC Heading" w:uiPriority="39" w:qFormat="1"/>
   </w:latentStyles>
   <w:style w:type="paragraph" w:default="1" w:styleId="Normalny">
     <w:name w:val="Normal"/>
@@ -10940,6 +10901,7 @@
       <w:spacing w:after="0" w:line="240" w:lineRule="auto"/>
     </w:pPr>
     <w:tblPr>
+      <w:tblInd w:w="0" w:type="dxa"/>
       <w:tblBorders>
         <w:top w:val="single" w:sz="4" w:space="0" w:color="auto"/>
         <w:left w:val="single" w:sz="4" w:space="0" w:color="auto"/>
@@ -10948,6 +10910,384 @@
         <w:insideH w:val="single" w:sz="4" w:space="0" w:color="auto"/>
         <w:insideV w:val="single" w:sz="4" w:space="0" w:color="auto"/>
       </w:tblBorders>
+      <w:tblCellMar>
+        <w:top w:w="0" w:type="dxa"/>
+        <w:left w:w="108" w:type="dxa"/>
+        <w:bottom w:w="0" w:type="dxa"/>
+        <w:right w:w="108" w:type="dxa"/>
+      </w:tblCellMar>
+    </w:tblPr>
+  </w:style>
+  <w:style w:type="paragraph" w:styleId="Nagwek">
+    <w:name w:val="header"/>
+    <w:basedOn w:val="Normalny"/>
+    <w:link w:val="NagwekZnak"/>
+    <w:uiPriority w:val="99"/>
+    <w:unhideWhenUsed/>
+    <w:rsid w:val="00EF6E1C"/>
+    <w:pPr>
+      <w:tabs>
+        <w:tab w:val="center" w:pos="4536"/>
+        <w:tab w:val="right" w:pos="9072"/>
+      </w:tabs>
+      <w:spacing w:after="0" w:line="240" w:lineRule="auto"/>
+    </w:pPr>
+  </w:style>
+  <w:style w:type="character" w:customStyle="1" w:styleId="NagwekZnak">
+    <w:name w:val="Nagłówek Znak"/>
+    <w:basedOn w:val="Domylnaczcionkaakapitu"/>
+    <w:link w:val="Nagwek"/>
+    <w:uiPriority w:val="99"/>
+    <w:rsid w:val="00EF6E1C"/>
+    <w:rPr>
+      <w:rFonts w:eastAsiaTheme="minorEastAsia"/>
+      <w:lang w:eastAsia="pl-PL"/>
+    </w:rPr>
+  </w:style>
+  <w:style w:type="paragraph" w:styleId="Stopka">
+    <w:name w:val="footer"/>
+    <w:basedOn w:val="Normalny"/>
+    <w:link w:val="StopkaZnak"/>
+    <w:uiPriority w:val="99"/>
+    <w:unhideWhenUsed/>
+    <w:rsid w:val="00EF6E1C"/>
+    <w:pPr>
+      <w:tabs>
+        <w:tab w:val="center" w:pos="4536"/>
+        <w:tab w:val="right" w:pos="9072"/>
+      </w:tabs>
+      <w:spacing w:after="0" w:line="240" w:lineRule="auto"/>
+    </w:pPr>
+  </w:style>
+  <w:style w:type="character" w:customStyle="1" w:styleId="StopkaZnak">
+    <w:name w:val="Stopka Znak"/>
+    <w:basedOn w:val="Domylnaczcionkaakapitu"/>
+    <w:link w:val="Stopka"/>
+    <w:uiPriority w:val="99"/>
+    <w:rsid w:val="00EF6E1C"/>
+    <w:rPr>
+      <w:rFonts w:eastAsiaTheme="minorEastAsia"/>
+      <w:lang w:eastAsia="pl-PL"/>
+    </w:rPr>
+  </w:style>
+  <w:style w:type="character" w:styleId="UyteHipercze">
+    <w:name w:val="FollowedHyperlink"/>
+    <w:basedOn w:val="Domylnaczcionkaakapitu"/>
+    <w:uiPriority w:val="99"/>
+    <w:semiHidden/>
+    <w:unhideWhenUsed/>
+    <w:rsid w:val="00394561"/>
+    <w:rPr>
+      <w:color w:val="954F72" w:themeColor="followedHyperlink"/>
+      <w:u w:val="single"/>
+    </w:rPr>
+  </w:style>
+</w:styles>
+</file>
+
+<file path=word/stylesWithEffects.xml><?xml version="1.0" encoding="utf-8"?>
+<w:styles xmlns:wpc="http://schemas.microsoft.com/office/word/2010/wordprocessingCanvas" xmlns:mc="http://schemas.openxmlformats.org/markup-compatibility/2006" xmlns:o="urn:schemas-microsoft-com:office:office" xmlns:r="http://schemas.openxmlformats.org/officeDocument/2006/relationships" xmlns:m="http://schemas.openxmlformats.org/officeDocument/2006/math" xmlns:v="urn:schemas-microsoft-com:vml" xmlns:wp14="http://schemas.microsoft.com/office/word/2010/wordprocessingDrawing" xmlns:wp="http://schemas.openxmlformats.org/drawingml/2006/wordprocessingDrawing" xmlns:w10="urn:schemas-microsoft-com:office:word" xmlns:w="http://schemas.openxmlformats.org/wordprocessingml/2006/main" xmlns:w14="http://schemas.microsoft.com/office/word/2010/wordml" xmlns:wpg="http://schemas.microsoft.com/office/word/2010/wordprocessingGroup" xmlns:wpi="http://schemas.microsoft.com/office/word/2010/wordprocessingInk" xmlns:wne="http://schemas.microsoft.com/office/word/2006/wordml" xmlns:wps="http://schemas.microsoft.com/office/word/2010/wordprocessingShape" mc:Ignorable="w14 wp14">
+  <w:docDefaults>
+    <w:rPrDefault>
+      <w:rPr>
+        <w:rFonts w:asciiTheme="minorHAnsi" w:eastAsiaTheme="minorHAnsi" w:hAnsiTheme="minorHAnsi" w:cstheme="minorBidi"/>
+        <w:sz w:val="22"/>
+        <w:szCs w:val="22"/>
+        <w:lang w:val="pl-PL" w:eastAsia="en-US" w:bidi="ar-SA"/>
+      </w:rPr>
+    </w:rPrDefault>
+    <w:pPrDefault>
+      <w:pPr>
+        <w:spacing w:after="160" w:line="259" w:lineRule="auto"/>
+      </w:pPr>
+    </w:pPrDefault>
+  </w:docDefaults>
+  <w:latentStyles w:defLockedState="0" w:defUIPriority="99" w:defSemiHidden="1" w:defUnhideWhenUsed="1" w:defQFormat="0" w:count="267">
+    <w:lsdException w:name="Normal" w:semiHidden="0" w:uiPriority="0" w:unhideWhenUsed="0" w:qFormat="1"/>
+    <w:lsdException w:name="heading 1" w:semiHidden="0" w:uiPriority="9" w:unhideWhenUsed="0" w:qFormat="1"/>
+    <w:lsdException w:name="heading 2" w:uiPriority="9" w:qFormat="1"/>
+    <w:lsdException w:name="heading 3" w:uiPriority="9" w:qFormat="1"/>
+    <w:lsdException w:name="heading 4" w:uiPriority="9" w:qFormat="1"/>
+    <w:lsdException w:name="heading 5" w:uiPriority="9" w:qFormat="1"/>
+    <w:lsdException w:name="heading 6" w:uiPriority="9" w:qFormat="1"/>
+    <w:lsdException w:name="heading 7" w:uiPriority="9" w:qFormat="1"/>
+    <w:lsdException w:name="heading 8" w:uiPriority="9" w:qFormat="1"/>
+    <w:lsdException w:name="heading 9" w:uiPriority="9" w:qFormat="1"/>
+    <w:lsdException w:name="toc 1" w:uiPriority="39"/>
+    <w:lsdException w:name="toc 2" w:uiPriority="39"/>
+    <w:lsdException w:name="toc 3" w:uiPriority="39"/>
+    <w:lsdException w:name="toc 4" w:uiPriority="39"/>
+    <w:lsdException w:name="toc 5" w:uiPriority="39"/>
+    <w:lsdException w:name="toc 6" w:uiPriority="39"/>
+    <w:lsdException w:name="toc 7" w:uiPriority="39"/>
+    <w:lsdException w:name="toc 8" w:uiPriority="39"/>
+    <w:lsdException w:name="toc 9" w:uiPriority="39"/>
+    <w:lsdException w:name="caption" w:uiPriority="35" w:qFormat="1"/>
+    <w:lsdException w:name="Title" w:semiHidden="0" w:uiPriority="10" w:unhideWhenUsed="0" w:qFormat="1"/>
+    <w:lsdException w:name="Default Paragraph Font" w:uiPriority="1"/>
+    <w:lsdException w:name="Subtitle" w:semiHidden="0" w:uiPriority="11" w:unhideWhenUsed="0" w:qFormat="1"/>
+    <w:lsdException w:name="Strong" w:semiHidden="0" w:uiPriority="22" w:unhideWhenUsed="0" w:qFormat="1"/>
+    <w:lsdException w:name="Emphasis" w:semiHidden="0" w:uiPriority="20" w:unhideWhenUsed="0" w:qFormat="1"/>
+    <w:lsdException w:name="Table Grid" w:uiPriority="39"/>
+    <w:lsdException w:name="Placeholder Text" w:unhideWhenUsed="0"/>
+    <w:lsdException w:name="No Spacing" w:semiHidden="0" w:uiPriority="1" w:unhideWhenUsed="0" w:qFormat="1"/>
+    <w:lsdException w:name="Light Shading" w:semiHidden="0" w:uiPriority="60" w:unhideWhenUsed="0"/>
+    <w:lsdException w:name="Light List" w:semiHidden="0" w:uiPriority="61" w:unhideWhenUsed="0"/>
+    <w:lsdException w:name="Light Grid" w:semiHidden="0" w:uiPriority="62" w:unhideWhenUsed="0"/>
+    <w:lsdException w:name="Medium Shading 1" w:semiHidden="0" w:uiPriority="63" w:unhideWhenUsed="0"/>
+    <w:lsdException w:name="Medium Shading 2" w:semiHidden="0" w:uiPriority="64" w:unhideWhenUsed="0"/>
+    <w:lsdException w:name="Medium List 1" w:semiHidden="0" w:uiPriority="65" w:unhideWhenUsed="0"/>
+    <w:lsdException w:name="Medium List 2" w:semiHidden="0" w:uiPriority="66" w:unhideWhenUsed="0"/>
+    <w:lsdException w:name="Medium Grid 1" w:semiHidden="0" w:uiPriority="67" w:unhideWhenUsed="0"/>
+    <w:lsdException w:name="Medium Grid 2" w:semiHidden="0" w:uiPriority="68" w:unhideWhenUsed="0"/>
+    <w:lsdException w:name="Medium Grid 3" w:semiHidden="0" w:uiPriority="69" w:unhideWhenUsed="0"/>
+    <w:lsdException w:name="Dark List" w:semiHidden="0" w:uiPriority="70" w:unhideWhenUsed="0"/>
+    <w:lsdException w:name="Colorful Shading" w:semiHidden="0" w:uiPriority="71" w:unhideWhenUsed="0"/>
+    <w:lsdException w:name="Colorful List" w:semiHidden="0" w:uiPriority="72" w:unhideWhenUsed="0"/>
+    <w:lsdException w:name="Colorful Grid" w:semiHidden="0" w:uiPriority="73" w:unhideWhenUsed="0"/>
+    <w:lsdException w:name="Light Shading Accent 1" w:semiHidden="0" w:uiPriority="60" w:unhideWhenUsed="0"/>
+    <w:lsdException w:name="Light List Accent 1" w:semiHidden="0" w:uiPriority="61" w:unhideWhenUsed="0"/>
+    <w:lsdException w:name="Light Grid Accent 1" w:semiHidden="0" w:uiPriority="62" w:unhideWhenUsed="0"/>
+    <w:lsdException w:name="Medium Shading 1 Accent 1" w:semiHidden="0" w:uiPriority="63" w:unhideWhenUsed="0"/>
+    <w:lsdException w:name="Medium Shading 2 Accent 1" w:semiHidden="0" w:uiPriority="64" w:unhideWhenUsed="0"/>
+    <w:lsdException w:name="Medium List 1 Accent 1" w:semiHidden="0" w:uiPriority="65" w:unhideWhenUsed="0"/>
+    <w:lsdException w:name="Revision" w:unhideWhenUsed="0"/>
+    <w:lsdException w:name="List Paragraph" w:semiHidden="0" w:uiPriority="34" w:unhideWhenUsed="0" w:qFormat="1"/>
+    <w:lsdException w:name="Quote" w:semiHidden="0" w:uiPriority="29" w:unhideWhenUsed="0" w:qFormat="1"/>
+    <w:lsdException w:name="Intense Quote" w:semiHidden="0" w:uiPriority="30" w:unhideWhenUsed="0" w:qFormat="1"/>
+    <w:lsdException w:name="Medium List 2 Accent 1" w:semiHidden="0" w:uiPriority="66" w:unhideWhenUsed="0"/>
+    <w:lsdException w:name="Medium Grid 1 Accent 1" w:semiHidden="0" w:uiPriority="67" w:unhideWhenUsed="0"/>
+    <w:lsdException w:name="Medium Grid 2 Accent 1" w:semiHidden="0" w:uiPriority="68" w:unhideWhenUsed="0"/>
+    <w:lsdException w:name="Medium Grid 3 Accent 1" w:semiHidden="0" w:uiPriority="69" w:unhideWhenUsed="0"/>
+    <w:lsdException w:name="Dark List Accent 1" w:semiHidden="0" w:uiPriority="70" w:unhideWhenUsed="0"/>
+    <w:lsdException w:name="Colorful Shading Accent 1" w:semiHidden="0" w:uiPriority="71" w:unhideWhenUsed="0"/>
+    <w:lsdException w:name="Colorful List Accent 1" w:semiHidden="0" w:uiPriority="72" w:unhideWhenUsed="0"/>
+    <w:lsdException w:name="Colorful Grid Accent 1" w:semiHidden="0" w:uiPriority="73" w:unhideWhenUsed="0"/>
+    <w:lsdException w:name="Light Shading Accent 2" w:semiHidden="0" w:uiPriority="60" w:unhideWhenUsed="0"/>
+    <w:lsdException w:name="Light List Accent 2" w:semiHidden="0" w:uiPriority="61" w:unhideWhenUsed="0"/>
+    <w:lsdException w:name="Light Grid Accent 2" w:semiHidden="0" w:uiPriority="62" w:unhideWhenUsed="0"/>
+    <w:lsdException w:name="Medium Shading 1 Accent 2" w:semiHidden="0" w:uiPriority="63" w:unhideWhenUsed="0"/>
+    <w:lsdException w:name="Medium Shading 2 Accent 2" w:semiHidden="0" w:uiPriority="64" w:unhideWhenUsed="0"/>
+    <w:lsdException w:name="Medium List 1 Accent 2" w:semiHidden="0" w:uiPriority="65" w:unhideWhenUsed="0"/>
+    <w:lsdException w:name="Medium List 2 Accent 2" w:semiHidden="0" w:uiPriority="66" w:unhideWhenUsed="0"/>
+    <w:lsdException w:name="Medium Grid 1 Accent 2" w:semiHidden="0" w:uiPriority="67" w:unhideWhenUsed="0"/>
+    <w:lsdException w:name="Medium Grid 2 Accent 2" w:semiHidden="0" w:uiPriority="68" w:unhideWhenUsed="0"/>
+    <w:lsdException w:name="Medium Grid 3 Accent 2" w:semiHidden="0" w:uiPriority="69" w:unhideWhenUsed="0"/>
+    <w:lsdException w:name="Dark List Accent 2" w:semiHidden="0" w:uiPriority="70" w:unhideWhenUsed="0"/>
+    <w:lsdException w:name="Colorful Shading Accent 2" w:semiHidden="0" w:uiPriority="71" w:unhideWhenUsed="0"/>
+    <w:lsdException w:name="Colorful List Accent 2" w:semiHidden="0" w:uiPriority="72" w:unhideWhenUsed="0"/>
+    <w:lsdException w:name="Colorful Grid Accent 2" w:semiHidden="0" w:uiPriority="73" w:unhideWhenUsed="0"/>
+    <w:lsdException w:name="Light Shading Accent 3" w:semiHidden="0" w:uiPriority="60" w:unhideWhenUsed="0"/>
+    <w:lsdException w:name="Light List Accent 3" w:semiHidden="0" w:uiPriority="61" w:unhideWhenUsed="0"/>
+    <w:lsdException w:name="Light Grid Accent 3" w:semiHidden="0" w:uiPriority="62" w:unhideWhenUsed="0"/>
+    <w:lsdException w:name="Medium Shading 1 Accent 3" w:semiHidden="0" w:uiPriority="63" w:unhideWhenUsed="0"/>
+    <w:lsdException w:name="Medium Shading 2 Accent 3" w:semiHidden="0" w:uiPriority="64" w:unhideWhenUsed="0"/>
+    <w:lsdException w:name="Medium List 1 Accent 3" w:semiHidden="0" w:uiPriority="65" w:unhideWhenUsed="0"/>
+    <w:lsdException w:name="Medium List 2 Accent 3" w:semiHidden="0" w:uiPriority="66" w:unhideWhenUsed="0"/>
+    <w:lsdException w:name="Medium Grid 1 Accent 3" w:semiHidden="0" w:uiPriority="67" w:unhideWhenUsed="0"/>
+    <w:lsdException w:name="Medium Grid 2 Accent 3" w:semiHidden="0" w:uiPriority="68" w:unhideWhenUsed="0"/>
+    <w:lsdException w:name="Medium Grid 3 Accent 3" w:semiHidden="0" w:uiPriority="69" w:unhideWhenUsed="0"/>
+    <w:lsdException w:name="Dark List Accent 3" w:semiHidden="0" w:uiPriority="70" w:unhideWhenUsed="0"/>
+    <w:lsdException w:name="Colorful Shading Accent 3" w:semiHidden="0" w:uiPriority="71" w:unhideWhenUsed="0"/>
+    <w:lsdException w:name="Colorful List Accent 3" w:semiHidden="0" w:uiPriority="72" w:unhideWhenUsed="0"/>
+    <w:lsdException w:name="Colorful Grid Accent 3" w:semiHidden="0" w:uiPriority="73" w:unhideWhenUsed="0"/>
+    <w:lsdException w:name="Light Shading Accent 4" w:semiHidden="0" w:uiPriority="60" w:unhideWhenUsed="0"/>
+    <w:lsdException w:name="Light List Accent 4" w:semiHidden="0" w:uiPriority="61" w:unhideWhenUsed="0"/>
+    <w:lsdException w:name="Light Grid Accent 4" w:semiHidden="0" w:uiPriority="62" w:unhideWhenUsed="0"/>
+    <w:lsdException w:name="Medium Shading 1 Accent 4" w:semiHidden="0" w:uiPriority="63" w:unhideWhenUsed="0"/>
+    <w:lsdException w:name="Medium Shading 2 Accent 4" w:semiHidden="0" w:uiPriority="64" w:unhideWhenUsed="0"/>
+    <w:lsdException w:name="Medium List 1 Accent 4" w:semiHidden="0" w:uiPriority="65" w:unhideWhenUsed="0"/>
+    <w:lsdException w:name="Medium List 2 Accent 4" w:semiHidden="0" w:uiPriority="66" w:unhideWhenUsed="0"/>
+    <w:lsdException w:name="Medium Grid 1 Accent 4" w:semiHidden="0" w:uiPriority="67" w:unhideWhenUsed="0"/>
+    <w:lsdException w:name="Medium Grid 2 Accent 4" w:semiHidden="0" w:uiPriority="68" w:unhideWhenUsed="0"/>
+    <w:lsdException w:name="Medium Grid 3 Accent 4" w:semiHidden="0" w:uiPriority="69" w:unhideWhenUsed="0"/>
+    <w:lsdException w:name="Dark List Accent 4" w:semiHidden="0" w:uiPriority="70" w:unhideWhenUsed="0"/>
+    <w:lsdException w:name="Colorful Shading Accent 4" w:semiHidden="0" w:uiPriority="71" w:unhideWhenUsed="0"/>
+    <w:lsdException w:name="Colorful List Accent 4" w:semiHidden="0" w:uiPriority="72" w:unhideWhenUsed="0"/>
+    <w:lsdException w:name="Colorful Grid Accent 4" w:semiHidden="0" w:uiPriority="73" w:unhideWhenUsed="0"/>
+    <w:lsdException w:name="Light Shading Accent 5" w:semiHidden="0" w:uiPriority="60" w:unhideWhenUsed="0"/>
+    <w:lsdException w:name="Light List Accent 5" w:semiHidden="0" w:uiPriority="61" w:unhideWhenUsed="0"/>
+    <w:lsdException w:name="Light Grid Accent 5" w:semiHidden="0" w:uiPriority="62" w:unhideWhenUsed="0"/>
+    <w:lsdException w:name="Medium Shading 1 Accent 5" w:semiHidden="0" w:uiPriority="63" w:unhideWhenUsed="0"/>
+    <w:lsdException w:name="Medium Shading 2 Accent 5" w:semiHidden="0" w:uiPriority="64" w:unhideWhenUsed="0"/>
+    <w:lsdException w:name="Medium List 1 Accent 5" w:semiHidden="0" w:uiPriority="65" w:unhideWhenUsed="0"/>
+    <w:lsdException w:name="Medium List 2 Accent 5" w:semiHidden="0" w:uiPriority="66" w:unhideWhenUsed="0"/>
+    <w:lsdException w:name="Medium Grid 1 Accent 5" w:semiHidden="0" w:uiPriority="67" w:unhideWhenUsed="0"/>
+    <w:lsdException w:name="Medium Grid 2 Accent 5" w:semiHidden="0" w:uiPriority="68" w:unhideWhenUsed="0"/>
+    <w:lsdException w:name="Medium Grid 3 Accent 5" w:semiHidden="0" w:uiPriority="69" w:unhideWhenUsed="0"/>
+    <w:lsdException w:name="Dark List Accent 5" w:semiHidden="0" w:uiPriority="70" w:unhideWhenUsed="0"/>
+    <w:lsdException w:name="Colorful Shading Accent 5" w:semiHidden="0" w:uiPriority="71" w:unhideWhenUsed="0"/>
+    <w:lsdException w:name="Colorful List Accent 5" w:semiHidden="0" w:uiPriority="72" w:unhideWhenUsed="0"/>
+    <w:lsdException w:name="Colorful Grid Accent 5" w:semiHidden="0" w:uiPriority="73" w:unhideWhenUsed="0"/>
+    <w:lsdException w:name="Light Shading Accent 6" w:semiHidden="0" w:uiPriority="60" w:unhideWhenUsed="0"/>
+    <w:lsdException w:name="Light List Accent 6" w:semiHidden="0" w:uiPriority="61" w:unhideWhenUsed="0"/>
+    <w:lsdException w:name="Light Grid Accent 6" w:semiHidden="0" w:uiPriority="62" w:unhideWhenUsed="0"/>
+    <w:lsdException w:name="Medium Shading 1 Accent 6" w:semiHidden="0" w:uiPriority="63" w:unhideWhenUsed="0"/>
+    <w:lsdException w:name="Medium Shading 2 Accent 6" w:semiHidden="0" w:uiPriority="64" w:unhideWhenUsed="0"/>
+    <w:lsdException w:name="Medium List 1 Accent 6" w:semiHidden="0" w:uiPriority="65" w:unhideWhenUsed="0"/>
+    <w:lsdException w:name="Medium List 2 Accent 6" w:semiHidden="0" w:uiPriority="66" w:unhideWhenUsed="0"/>
+    <w:lsdException w:name="Medium Grid 1 Accent 6" w:semiHidden="0" w:uiPriority="67" w:unhideWhenUsed="0"/>
+    <w:lsdException w:name="Medium Grid 2 Accent 6" w:semiHidden="0" w:uiPriority="68" w:unhideWhenUsed="0"/>
+    <w:lsdException w:name="Medium Grid 3 Accent 6" w:semiHidden="0" w:uiPriority="69" w:unhideWhenUsed="0"/>
+    <w:lsdException w:name="Dark List Accent 6" w:semiHidden="0" w:uiPriority="70" w:unhideWhenUsed="0"/>
+    <w:lsdException w:name="Colorful Shading Accent 6" w:semiHidden="0" w:uiPriority="71" w:unhideWhenUsed="0"/>
+    <w:lsdException w:name="Colorful List Accent 6" w:semiHidden="0" w:uiPriority="72" w:unhideWhenUsed="0"/>
+    <w:lsdException w:name="Colorful Grid Accent 6" w:semiHidden="0" w:uiPriority="73" w:unhideWhenUsed="0"/>
+    <w:lsdException w:name="Subtle Emphasis" w:semiHidden="0" w:uiPriority="19" w:unhideWhenUsed="0" w:qFormat="1"/>
+    <w:lsdException w:name="Intense Emphasis" w:semiHidden="0" w:uiPriority="21" w:unhideWhenUsed="0" w:qFormat="1"/>
+    <w:lsdException w:name="Subtle Reference" w:semiHidden="0" w:uiPriority="31" w:unhideWhenUsed="0" w:qFormat="1"/>
+    <w:lsdException w:name="Intense Reference" w:semiHidden="0" w:uiPriority="32" w:unhideWhenUsed="0" w:qFormat="1"/>
+    <w:lsdException w:name="Book Title" w:semiHidden="0" w:uiPriority="33" w:unhideWhenUsed="0" w:qFormat="1"/>
+    <w:lsdException w:name="Bibliography" w:uiPriority="37"/>
+    <w:lsdException w:name="TOC Heading" w:uiPriority="39" w:qFormat="1"/>
+  </w:latentStyles>
+  <w:style w:type="paragraph" w:default="1" w:styleId="Normalny">
+    <w:name w:val="Normal"/>
+    <w:qFormat/>
+    <w:rsid w:val="00493FD0"/>
+    <w:pPr>
+      <w:spacing w:after="200" w:line="276" w:lineRule="auto"/>
+    </w:pPr>
+    <w:rPr>
+      <w:rFonts w:eastAsiaTheme="minorEastAsia"/>
+      <w:lang w:eastAsia="pl-PL"/>
+    </w:rPr>
+  </w:style>
+  <w:style w:type="character" w:default="1" w:styleId="Domylnaczcionkaakapitu">
+    <w:name w:val="Default Paragraph Font"/>
+    <w:uiPriority w:val="1"/>
+    <w:semiHidden/>
+    <w:unhideWhenUsed/>
+  </w:style>
+  <w:style w:type="table" w:default="1" w:styleId="Standardowy">
+    <w:name w:val="Normal Table"/>
+    <w:uiPriority w:val="99"/>
+    <w:semiHidden/>
+    <w:unhideWhenUsed/>
+    <w:tblPr>
+      <w:tblInd w:w="0" w:type="dxa"/>
+      <w:tblCellMar>
+        <w:top w:w="0" w:type="dxa"/>
+        <w:left w:w="108" w:type="dxa"/>
+        <w:bottom w:w="0" w:type="dxa"/>
+        <w:right w:w="108" w:type="dxa"/>
+      </w:tblCellMar>
+    </w:tblPr>
+  </w:style>
+  <w:style w:type="numbering" w:default="1" w:styleId="Bezlisty">
+    <w:name w:val="No List"/>
+    <w:uiPriority w:val="99"/>
+    <w:semiHidden/>
+    <w:unhideWhenUsed/>
+  </w:style>
+  <w:style w:type="paragraph" w:styleId="Akapitzlist">
+    <w:name w:val="List Paragraph"/>
+    <w:basedOn w:val="Normalny"/>
+    <w:uiPriority w:val="34"/>
+    <w:qFormat/>
+    <w:rsid w:val="00BE318F"/>
+    <w:pPr>
+      <w:ind w:left="720"/>
+      <w:contextualSpacing/>
+    </w:pPr>
+  </w:style>
+  <w:style w:type="character" w:styleId="Hipercze">
+    <w:name w:val="Hyperlink"/>
+    <w:basedOn w:val="Domylnaczcionkaakapitu"/>
+    <w:uiPriority w:val="99"/>
+    <w:unhideWhenUsed/>
+    <w:rsid w:val="00541C4D"/>
+    <w:rPr>
+      <w:color w:val="0563C1" w:themeColor="hyperlink"/>
+      <w:u w:val="single"/>
+    </w:rPr>
+  </w:style>
+  <w:style w:type="character" w:customStyle="1" w:styleId="Nierozpoznanawzmianka1">
+    <w:name w:val="Nierozpoznana wzmianka1"/>
+    <w:basedOn w:val="Domylnaczcionkaakapitu"/>
+    <w:uiPriority w:val="99"/>
+    <w:semiHidden/>
+    <w:unhideWhenUsed/>
+    <w:rsid w:val="00541C4D"/>
+    <w:rPr>
+      <w:color w:val="605E5C"/>
+      <w:shd w:val="clear" w:color="auto" w:fill="E1DFDD"/>
+    </w:rPr>
+  </w:style>
+  <w:style w:type="paragraph" w:styleId="Tekstdymka">
+    <w:name w:val="Balloon Text"/>
+    <w:basedOn w:val="Normalny"/>
+    <w:link w:val="TekstdymkaZnak"/>
+    <w:uiPriority w:val="99"/>
+    <w:semiHidden/>
+    <w:unhideWhenUsed/>
+    <w:rsid w:val="000B6250"/>
+    <w:pPr>
+      <w:spacing w:after="0" w:line="240" w:lineRule="auto"/>
+    </w:pPr>
+    <w:rPr>
+      <w:rFonts w:ascii="Tahoma" w:hAnsi="Tahoma" w:cs="Tahoma"/>
+      <w:sz w:val="16"/>
+      <w:szCs w:val="16"/>
+    </w:rPr>
+  </w:style>
+  <w:style w:type="character" w:customStyle="1" w:styleId="TekstdymkaZnak">
+    <w:name w:val="Tekst dymka Znak"/>
+    <w:basedOn w:val="Domylnaczcionkaakapitu"/>
+    <w:link w:val="Tekstdymka"/>
+    <w:uiPriority w:val="99"/>
+    <w:semiHidden/>
+    <w:rsid w:val="000B6250"/>
+    <w:rPr>
+      <w:rFonts w:ascii="Tahoma" w:eastAsiaTheme="minorEastAsia" w:hAnsi="Tahoma" w:cs="Tahoma"/>
+      <w:sz w:val="16"/>
+      <w:szCs w:val="16"/>
+      <w:lang w:eastAsia="pl-PL"/>
+    </w:rPr>
+  </w:style>
+  <w:style w:type="paragraph" w:styleId="Legenda">
+    <w:name w:val="caption"/>
+    <w:basedOn w:val="Normalny"/>
+    <w:next w:val="Normalny"/>
+    <w:uiPriority w:val="35"/>
+    <w:unhideWhenUsed/>
+    <w:qFormat/>
+    <w:rsid w:val="00242FF8"/>
+    <w:pPr>
+      <w:spacing w:line="240" w:lineRule="auto"/>
+    </w:pPr>
+    <w:rPr>
+      <w:b/>
+      <w:bCs/>
+      <w:color w:val="4472C4" w:themeColor="accent1"/>
+      <w:sz w:val="18"/>
+      <w:szCs w:val="18"/>
+    </w:rPr>
+  </w:style>
+  <w:style w:type="table" w:styleId="Tabela-Siatka">
+    <w:name w:val="Table Grid"/>
+    <w:basedOn w:val="Standardowy"/>
+    <w:uiPriority w:val="39"/>
+    <w:rsid w:val="006511B8"/>
+    <w:pPr>
+      <w:spacing w:after="0" w:line="240" w:lineRule="auto"/>
+    </w:pPr>
+    <w:tblPr>
+      <w:tblInd w:w="0" w:type="dxa"/>
+      <w:tblBorders>
+        <w:top w:val="single" w:sz="4" w:space="0" w:color="auto"/>
+        <w:left w:val="single" w:sz="4" w:space="0" w:color="auto"/>
+        <w:bottom w:val="single" w:sz="4" w:space="0" w:color="auto"/>
+        <w:right w:val="single" w:sz="4" w:space="0" w:color="auto"/>
+        <w:insideH w:val="single" w:sz="4" w:space="0" w:color="auto"/>
+        <w:insideV w:val="single" w:sz="4" w:space="0" w:color="auto"/>
+      </w:tblBorders>
+      <w:tblCellMar>
+        <w:top w:w="0" w:type="dxa"/>
+        <w:left w:w="108" w:type="dxa"/>
+        <w:bottom w:w="0" w:type="dxa"/>
+        <w:right w:w="108" w:type="dxa"/>
+      </w:tblCellMar>
     </w:tblPr>
   </w:style>
   <w:style w:type="paragraph" w:styleId="Nagwek">
@@ -11306,7 +11646,7 @@
   <a:extraClrSchemeLst/>
   <a:extLst>
     <a:ext uri="{05A4C25C-085E-4340-85A3-A5531E510DB2}">
-      <thm15:themeFamily xmlns:thm15="http://schemas.microsoft.com/office/thememl/2012/main" name="Office Theme" id="{62F939B6-93AF-4DB8-9C6B-D6C7DFDC589F}" vid="{4A3C46E8-61CC-4603-A589-7422A47A8E4A}"/>
+      <thm15:themeFamily xmlns:thm15="http://schemas.microsoft.com/office/thememl/2012/main" xmlns="" name="Office Theme" id="{62F939B6-93AF-4DB8-9C6B-D6C7DFDC589F}" vid="{4A3C46E8-61CC-4603-A589-7422A47A8E4A}"/>
     </a:ext>
   </a:extLst>
 </a:theme>

</xml_diff>